<commit_message>
7.9.22-Update Chuleta js vs PHP
</commit_message>
<xml_diff>
--- a/modulo_3/js_php_comparisson.docx
+++ b/modulo_3/js_php_comparisson.docx
@@ -2,6 +2,14 @@
 <file path=word/document.xml><?xml version="1.0" encoding="utf-8"?>
 <w:document xmlns:wpc="http://schemas.microsoft.com/office/word/2010/wordprocessingCanvas" xmlns:cx="http://schemas.microsoft.com/office/drawing/2014/chartex" xmlns:cx1="http://schemas.microsoft.com/office/drawing/2015/9/8/chartex" xmlns:mc="http://schemas.openxmlformats.org/markup-compatibility/2006" xmlns:o="urn:schemas-microsoft-com:office:office" xmlns:r="http://schemas.openxmlformats.org/officeDocument/2006/relationships" xmlns:m="http://schemas.openxmlformats.org/officeDocument/2006/math" xmlns:v="urn:schemas-microsoft-com:vml" xmlns:wp14="http://schemas.microsoft.com/office/word/2010/wordprocessingDrawing" xmlns:wp="http://schemas.openxmlformats.org/drawingml/2006/wordprocessingDrawing" xmlns:w10="urn:schemas-microsoft-com:office:word" xmlns:w="http://schemas.openxmlformats.org/wordprocessingml/2006/main" xmlns:w14="http://schemas.microsoft.com/office/word/2010/wordml" xmlns:w15="http://schemas.microsoft.com/office/word/2012/wordml" xmlns:w16se="http://schemas.microsoft.com/office/word/2015/wordml/symex" xmlns:wpg="http://schemas.microsoft.com/office/word/2010/wordprocessingGroup" xmlns:wpi="http://schemas.microsoft.com/office/word/2010/wordprocessingInk" xmlns:wne="http://schemas.microsoft.com/office/word/2006/wordml" xmlns:wps="http://schemas.microsoft.com/office/word/2010/wordprocessingShape" mc:Ignorable="w14 w15 w16se wp14">
   <w:body>
+    <w:p>
+      <w:pPr>
+        <w:pStyle w:val="Ttulo1"/>
+      </w:pPr>
+      <w:r>
+        <w:t>Comparativa JS PHP</w:t>
+      </w:r>
+    </w:p>
     <w:tbl>
       <w:tblPr>
         <w:tblStyle w:val="Tabladecuadrcula5oscura-nfasis5"/>
@@ -18,13 +26,12 @@
       </w:tblPr>
       <w:tblGrid>
         <w:gridCol w:w="1699"/>
-        <w:gridCol w:w="951"/>
-        <w:gridCol w:w="458"/>
-        <w:gridCol w:w="2084"/>
-        <w:gridCol w:w="1146"/>
-        <w:gridCol w:w="1655"/>
-        <w:gridCol w:w="1502"/>
-        <w:gridCol w:w="1420"/>
+        <w:gridCol w:w="1930"/>
+        <w:gridCol w:w="1477"/>
+        <w:gridCol w:w="1190"/>
+        <w:gridCol w:w="1500"/>
+        <w:gridCol w:w="1515"/>
+        <w:gridCol w:w="1604"/>
       </w:tblGrid>
       <w:tr>
         <w:trPr>
@@ -66,8 +73,8 @@
         </w:tc>
         <w:tc>
           <w:tcPr>
-            <w:tcW w:w="2087" w:type="pct"/>
-            <w:gridSpan w:val="4"/>
+            <w:tcW w:w="2099" w:type="pct"/>
+            <w:gridSpan w:val="3"/>
             <w:vAlign w:val="center"/>
           </w:tcPr>
           <w:p>
@@ -92,7 +99,7 @@
         </w:tc>
         <w:tc>
           <w:tcPr>
-            <w:tcW w:w="2102" w:type="pct"/>
+            <w:tcW w:w="2090" w:type="pct"/>
             <w:gridSpan w:val="3"/>
             <w:vAlign w:val="center"/>
           </w:tcPr>
@@ -148,8 +155,8 @@
         </w:tc>
         <w:tc>
           <w:tcPr>
-            <w:tcW w:w="2088" w:type="pct"/>
-            <w:gridSpan w:val="4"/>
+            <w:tcW w:w="2099" w:type="pct"/>
+            <w:gridSpan w:val="3"/>
             <w:vAlign w:val="center"/>
           </w:tcPr>
           <w:p>
@@ -203,7 +210,7 @@
         </w:tc>
         <w:tc>
           <w:tcPr>
-            <w:tcW w:w="2101" w:type="pct"/>
+            <w:tcW w:w="2090" w:type="pct"/>
             <w:gridSpan w:val="3"/>
             <w:vAlign w:val="center"/>
           </w:tcPr>
@@ -246,8 +253,8 @@
         </w:tc>
         <w:tc>
           <w:tcPr>
-            <w:tcW w:w="2088" w:type="pct"/>
-            <w:gridSpan w:val="4"/>
+            <w:tcW w:w="2099" w:type="pct"/>
+            <w:gridSpan w:val="3"/>
             <w:vMerge w:val="restart"/>
             <w:vAlign w:val="center"/>
           </w:tcPr>
@@ -311,7 +318,7 @@
         </w:tc>
         <w:tc>
           <w:tcPr>
-            <w:tcW w:w="2101" w:type="pct"/>
+            <w:tcW w:w="2090" w:type="pct"/>
             <w:gridSpan w:val="3"/>
             <w:tcBorders>
               <w:bottom w:val="single" w:sz="4" w:space="0" w:color="FFFFFF" w:themeColor="background1"/>
@@ -461,8 +468,8 @@
         </w:tc>
         <w:tc>
           <w:tcPr>
-            <w:tcW w:w="2087" w:type="pct"/>
-            <w:gridSpan w:val="4"/>
+            <w:tcW w:w="2099" w:type="pct"/>
+            <w:gridSpan w:val="3"/>
             <w:vMerge/>
             <w:tcBorders>
               <w:bottom w:val="single" w:sz="4" w:space="0" w:color="FFFFFF" w:themeColor="background1"/>
@@ -478,7 +485,7 @@
         </w:tc>
         <w:tc>
           <w:tcPr>
-            <w:tcW w:w="2102" w:type="pct"/>
+            <w:tcW w:w="2090" w:type="pct"/>
             <w:gridSpan w:val="3"/>
             <w:tcBorders>
               <w:top w:val="single" w:sz="4" w:space="0" w:color="FFFFFF" w:themeColor="background1"/>
@@ -557,7 +564,7 @@
         <w:tc>
           <w:tcPr>
             <w:tcW w:w="4202" w:type="pct"/>
-            <w:gridSpan w:val="7"/>
+            <w:gridSpan w:val="6"/>
             <w:tcBorders>
               <w:top w:val="single" w:sz="4" w:space="0" w:color="FFFFFF" w:themeColor="background1"/>
             </w:tcBorders>
@@ -567,20 +574,15 @@
             <w:pPr>
               <w:jc w:val="center"/>
               <w:cnfStyle w:val="000000000000" w:firstRow="0" w:lastRow="0" w:firstColumn="0" w:lastColumn="0" w:oddVBand="0" w:evenVBand="0" w:oddHBand="0" w:evenHBand="0" w:firstRowFirstColumn="0" w:firstRowLastColumn="0" w:lastRowFirstColumn="0" w:lastRowLastColumn="0"/>
-              <w:rPr>
-                <w:lang w:val="en-GB"/>
-              </w:rPr>
-            </w:pPr>
-            <w:r>
-              <w:t xml:space="preserve">Las </w:t>
-            </w:r>
-            <w:proofErr w:type="spellStart"/>
-            <w:r>
-              <w:t>constants</w:t>
-            </w:r>
-            <w:proofErr w:type="spellEnd"/>
-            <w:r>
-              <w:t xml:space="preserve"> han de ser inicializadas al declararse</w:t>
+            </w:pPr>
+            <w:r>
+              <w:t>Las constant</w:t>
+            </w:r>
+            <w:r>
+              <w:t>e</w:t>
+            </w:r>
+            <w:r>
+              <w:t>s han de ser inicializadas al declararse</w:t>
             </w:r>
           </w:p>
         </w:tc>
@@ -603,14 +605,13 @@
               <w:rPr>
                 <w:rFonts w:asciiTheme="majorHAnsi" w:hAnsiTheme="majorHAnsi" w:cstheme="majorHAnsi"/>
                 <w:sz w:val="24"/>
-                <w:lang w:val="en-GB"/>
-              </w:rPr>
-            </w:pPr>
-          </w:p>
-        </w:tc>
-        <w:tc>
-          <w:tcPr>
-            <w:tcW w:w="404" w:type="pct"/>
+              </w:rPr>
+            </w:pPr>
+          </w:p>
+        </w:tc>
+        <w:tc>
+          <w:tcPr>
+            <w:tcW w:w="884" w:type="pct"/>
             <w:vAlign w:val="center"/>
           </w:tcPr>
           <w:p>
@@ -633,8 +634,8 @@
         </w:tc>
         <w:tc>
           <w:tcPr>
-            <w:tcW w:w="1671" w:type="pct"/>
-            <w:gridSpan w:val="3"/>
+            <w:tcW w:w="1203" w:type="pct"/>
+            <w:gridSpan w:val="2"/>
             <w:vAlign w:val="center"/>
           </w:tcPr>
           <w:p>
@@ -673,7 +674,7 @@
         </w:tc>
         <w:tc>
           <w:tcPr>
-            <w:tcW w:w="767" w:type="pct"/>
+            <w:tcW w:w="685" w:type="pct"/>
             <w:vAlign w:val="center"/>
           </w:tcPr>
           <w:p>
@@ -696,7 +697,7 @@
         </w:tc>
         <w:tc>
           <w:tcPr>
-            <w:tcW w:w="1322" w:type="pct"/>
+            <w:tcW w:w="1392" w:type="pct"/>
             <w:gridSpan w:val="2"/>
             <w:vAlign w:val="center"/>
           </w:tcPr>
@@ -742,7 +743,119 @@
         </w:tc>
         <w:tc>
           <w:tcPr>
-            <w:tcW w:w="592" w:type="pct"/>
+            <w:tcW w:w="884" w:type="pct"/>
+            <w:vAlign w:val="center"/>
+          </w:tcPr>
+          <w:p>
+            <w:pPr>
+              <w:jc w:val="center"/>
+              <w:cnfStyle w:val="000000000000" w:firstRow="0" w:lastRow="0" w:firstColumn="0" w:lastColumn="0" w:oddVBand="0" w:evenVBand="0" w:oddHBand="0" w:evenHBand="0" w:firstRowFirstColumn="0" w:firstRowLastColumn="0" w:lastRowFirstColumn="0" w:lastRowLastColumn="0"/>
+              <w:rPr>
+                <w:rFonts w:ascii="Verdana" w:hAnsi="Verdana"/>
+                <w:sz w:val="20"/>
+              </w:rPr>
+            </w:pPr>
+            <w:r>
+              <w:rPr>
+                <w:rFonts w:ascii="Verdana" w:hAnsi="Verdana"/>
+                <w:sz w:val="20"/>
+              </w:rPr>
+              <w:t>a = “pato”;</w:t>
+            </w:r>
+          </w:p>
+          <w:p>
+            <w:pPr>
+              <w:jc w:val="center"/>
+              <w:cnfStyle w:val="000000000000" w:firstRow="0" w:lastRow="0" w:firstColumn="0" w:lastColumn="0" w:oddVBand="0" w:evenVBand="0" w:oddHBand="0" w:evenHBand="0" w:firstRowFirstColumn="0" w:firstRowLastColumn="0" w:lastRowFirstColumn="0" w:lastRowLastColumn="0"/>
+              <w:rPr>
+                <w:rFonts w:ascii="Verdana" w:hAnsi="Verdana"/>
+                <w:sz w:val="20"/>
+              </w:rPr>
+            </w:pPr>
+            <w:r>
+              <w:rPr>
+                <w:rFonts w:ascii="Verdana" w:hAnsi="Verdana"/>
+                <w:sz w:val="20"/>
+              </w:rPr>
+              <w:t>a=’pato’;</w:t>
+            </w:r>
+          </w:p>
+          <w:p>
+            <w:pPr>
+              <w:jc w:val="center"/>
+              <w:cnfStyle w:val="000000000000" w:firstRow="0" w:lastRow="0" w:firstColumn="0" w:lastColumn="0" w:oddVBand="0" w:evenVBand="0" w:oddHBand="0" w:evenHBand="0" w:firstRowFirstColumn="0" w:firstRowLastColumn="0" w:lastRowFirstColumn="0" w:lastRowLastColumn="0"/>
+              <w:rPr>
+                <w:rFonts w:ascii="Verdana" w:hAnsi="Verdana"/>
+                <w:sz w:val="20"/>
+              </w:rPr>
+            </w:pPr>
+            <w:r>
+              <w:rPr>
+                <w:rFonts w:ascii="Verdana" w:hAnsi="Verdana"/>
+                <w:sz w:val="20"/>
+              </w:rPr>
+              <w:t>a=`pato`;</w:t>
+            </w:r>
+          </w:p>
+          <w:p>
+            <w:pPr>
+              <w:jc w:val="center"/>
+              <w:cnfStyle w:val="000000000000" w:firstRow="0" w:lastRow="0" w:firstColumn="0" w:lastColumn="0" w:oddVBand="0" w:evenVBand="0" w:oddHBand="0" w:evenHBand="0" w:firstRowFirstColumn="0" w:firstRowLastColumn="0" w:lastRowFirstColumn="0" w:lastRowLastColumn="0"/>
+              <w:rPr>
+                <w:rFonts w:ascii="Verdana" w:hAnsi="Verdana"/>
+                <w:sz w:val="20"/>
+              </w:rPr>
+            </w:pPr>
+            <w:r>
+              <w:rPr>
+                <w:rFonts w:ascii="Verdana" w:hAnsi="Verdana"/>
+                <w:sz w:val="20"/>
+              </w:rPr>
+              <w:t xml:space="preserve"> //</w:t>
+            </w:r>
+            <w:r>
+              <w:rPr>
+                <w:rFonts w:ascii="Verdana" w:hAnsi="Verdana"/>
+                <w:sz w:val="20"/>
+              </w:rPr>
+              <w:t xml:space="preserve"> las `` </w:t>
+            </w:r>
+            <w:r>
+              <w:rPr>
+                <w:rFonts w:ascii="Verdana" w:hAnsi="Verdana"/>
+                <w:sz w:val="20"/>
+              </w:rPr>
+              <w:t>permite</w:t>
+            </w:r>
+            <w:r>
+              <w:rPr>
+                <w:rFonts w:ascii="Verdana" w:hAnsi="Verdana"/>
+                <w:sz w:val="20"/>
+              </w:rPr>
+              <w:t>n</w:t>
+            </w:r>
+            <w:r>
+              <w:rPr>
+                <w:rFonts w:ascii="Verdana" w:hAnsi="Verdana"/>
+                <w:sz w:val="20"/>
+              </w:rPr>
+              <w:t xml:space="preserve"> el uso de variables</w:t>
+            </w:r>
+          </w:p>
+          <w:p>
+            <w:pPr>
+              <w:jc w:val="center"/>
+              <w:cnfStyle w:val="000000000000" w:firstRow="0" w:lastRow="0" w:firstColumn="0" w:lastColumn="0" w:oddVBand="0" w:evenVBand="0" w:oddHBand="0" w:evenHBand="0" w:firstRowFirstColumn="0" w:firstRowLastColumn="0" w:lastRowFirstColumn="0" w:lastRowLastColumn="0"/>
+              <w:rPr>
+                <w:rFonts w:ascii="Verdana" w:hAnsi="Verdana"/>
+                <w:sz w:val="20"/>
+              </w:rPr>
+            </w:pPr>
+          </w:p>
+        </w:tc>
+        <w:tc>
+          <w:tcPr>
+            <w:tcW w:w="1203" w:type="pct"/>
             <w:gridSpan w:val="2"/>
             <w:vAlign w:val="center"/>
           </w:tcPr>
@@ -750,19 +863,49 @@
             <w:pPr>
               <w:jc w:val="center"/>
               <w:cnfStyle w:val="000000000000" w:firstRow="0" w:lastRow="0" w:firstColumn="0" w:lastColumn="0" w:oddVBand="0" w:evenVBand="0" w:oddHBand="0" w:evenHBand="0" w:firstRowFirstColumn="0" w:firstRowLastColumn="0" w:lastRowFirstColumn="0" w:lastRowLastColumn="0"/>
-              <w:rPr>
-                <w:rFonts w:ascii="Verdana" w:hAnsi="Verdana"/>
-                <w:sz w:val="20"/>
-              </w:rPr>
-            </w:pPr>
-            <w:r>
-              <w:rPr>
-                <w:rFonts w:ascii="Verdana" w:hAnsi="Verdana"/>
-                <w:sz w:val="20"/>
-              </w:rPr>
-              <w:t>a = “pato”;</w:t>
-            </w:r>
-          </w:p>
+            </w:pPr>
+            <w:r>
+              <w:t xml:space="preserve">los </w:t>
+            </w:r>
+            <w:proofErr w:type="spellStart"/>
+            <w:r>
+              <w:t>string</w:t>
+            </w:r>
+            <w:proofErr w:type="spellEnd"/>
+            <w:r>
+              <w:t xml:space="preserve"> que se puedan interpretar como números pueden ser usados como </w:t>
+            </w:r>
+            <w:proofErr w:type="spellStart"/>
+            <w:r>
+              <w:t>string</w:t>
+            </w:r>
+            <w:proofErr w:type="spellEnd"/>
+            <w:r>
+              <w:t xml:space="preserve"> o como  </w:t>
+            </w:r>
+            <w:proofErr w:type="spellStart"/>
+            <w:r>
+              <w:t>int</w:t>
+            </w:r>
+            <w:proofErr w:type="spellEnd"/>
+            <w:r>
+              <w:t>/</w:t>
+            </w:r>
+            <w:proofErr w:type="spellStart"/>
+            <w:r>
+              <w:t>float</w:t>
+            </w:r>
+            <w:proofErr w:type="spellEnd"/>
+            <w:r>
+              <w:t xml:space="preserve"> dependiendo de la operación.</w:t>
+            </w:r>
+          </w:p>
+        </w:tc>
+        <w:tc>
+          <w:tcPr>
+            <w:tcW w:w="685" w:type="pct"/>
+            <w:vAlign w:val="center"/>
+          </w:tcPr>
           <w:p>
             <w:pPr>
               <w:jc w:val="center"/>
@@ -777,7 +920,7 @@
                 <w:rFonts w:ascii="Verdana" w:hAnsi="Verdana"/>
                 <w:sz w:val="20"/>
               </w:rPr>
-              <w:t>a=’pato’;</w:t>
+              <w:t>$a = “pato”; se pueden usar variables para dar valor;</w:t>
             </w:r>
           </w:p>
           <w:p>
@@ -794,7 +937,7 @@
                 <w:rFonts w:ascii="Verdana" w:hAnsi="Verdana"/>
                 <w:sz w:val="20"/>
               </w:rPr>
-              <w:t>a=`pato`;</w:t>
+              <w:t>$a = ‘pato’;</w:t>
             </w:r>
           </w:p>
           <w:p>
@@ -806,154 +949,11 @@
                 <w:sz w:val="20"/>
               </w:rPr>
             </w:pPr>
-            <w:r>
-              <w:rPr>
-                <w:rFonts w:ascii="Verdana" w:hAnsi="Verdana"/>
-                <w:sz w:val="20"/>
-              </w:rPr>
-              <w:t xml:space="preserve"> //</w:t>
-            </w:r>
-            <w:r>
-              <w:rPr>
-                <w:rFonts w:ascii="Verdana" w:hAnsi="Verdana"/>
-                <w:sz w:val="20"/>
-              </w:rPr>
-              <w:t xml:space="preserve"> las `` </w:t>
-            </w:r>
-            <w:r>
-              <w:rPr>
-                <w:rFonts w:ascii="Verdana" w:hAnsi="Verdana"/>
-                <w:sz w:val="20"/>
-              </w:rPr>
-              <w:t>permite</w:t>
-            </w:r>
-            <w:r>
-              <w:rPr>
-                <w:rFonts w:ascii="Verdana" w:hAnsi="Verdana"/>
-                <w:sz w:val="20"/>
-              </w:rPr>
-              <w:t>n</w:t>
-            </w:r>
-            <w:r>
-              <w:rPr>
-                <w:rFonts w:ascii="Verdana" w:hAnsi="Verdana"/>
-                <w:sz w:val="20"/>
-              </w:rPr>
-              <w:t xml:space="preserve"> el uso de variables</w:t>
-            </w:r>
-          </w:p>
-          <w:p>
-            <w:pPr>
-              <w:jc w:val="center"/>
-              <w:cnfStyle w:val="000000000000" w:firstRow="0" w:lastRow="0" w:firstColumn="0" w:lastColumn="0" w:oddVBand="0" w:evenVBand="0" w:oddHBand="0" w:evenHBand="0" w:firstRowFirstColumn="0" w:firstRowLastColumn="0" w:lastRowFirstColumn="0" w:lastRowLastColumn="0"/>
-              <w:rPr>
-                <w:rFonts w:ascii="Verdana" w:hAnsi="Verdana"/>
-                <w:sz w:val="20"/>
-              </w:rPr>
-            </w:pPr>
-          </w:p>
-        </w:tc>
-        <w:tc>
-          <w:tcPr>
-            <w:tcW w:w="1482" w:type="pct"/>
-            <w:gridSpan w:val="2"/>
-            <w:vAlign w:val="center"/>
-          </w:tcPr>
-          <w:p>
-            <w:pPr>
-              <w:jc w:val="center"/>
-              <w:cnfStyle w:val="000000000000" w:firstRow="0" w:lastRow="0" w:firstColumn="0" w:lastColumn="0" w:oddVBand="0" w:evenVBand="0" w:oddHBand="0" w:evenHBand="0" w:firstRowFirstColumn="0" w:firstRowLastColumn="0" w:lastRowFirstColumn="0" w:lastRowLastColumn="0"/>
-            </w:pPr>
-            <w:r>
-              <w:t xml:space="preserve">los </w:t>
-            </w:r>
-            <w:proofErr w:type="spellStart"/>
-            <w:r>
-              <w:t>string</w:t>
-            </w:r>
-            <w:proofErr w:type="spellEnd"/>
-            <w:r>
-              <w:t xml:space="preserve"> que se puedan interpretar como números pueden ser usados como </w:t>
-            </w:r>
-            <w:proofErr w:type="spellStart"/>
-            <w:r>
-              <w:t>string</w:t>
-            </w:r>
-            <w:proofErr w:type="spellEnd"/>
-            <w:r>
-              <w:t xml:space="preserve"> o como  </w:t>
-            </w:r>
-            <w:proofErr w:type="spellStart"/>
-            <w:r>
-              <w:t>int</w:t>
-            </w:r>
-            <w:proofErr w:type="spellEnd"/>
-            <w:r>
-              <w:t>/</w:t>
-            </w:r>
-            <w:proofErr w:type="spellStart"/>
-            <w:r>
-              <w:t>float</w:t>
-            </w:r>
-            <w:proofErr w:type="spellEnd"/>
-            <w:r>
-              <w:t xml:space="preserve"> dependiendo de la operación.</w:t>
-            </w:r>
-          </w:p>
-        </w:tc>
-        <w:tc>
-          <w:tcPr>
-            <w:tcW w:w="767" w:type="pct"/>
-            <w:vAlign w:val="center"/>
-          </w:tcPr>
-          <w:p>
-            <w:pPr>
-              <w:jc w:val="center"/>
-              <w:cnfStyle w:val="000000000000" w:firstRow="0" w:lastRow="0" w:firstColumn="0" w:lastColumn="0" w:oddVBand="0" w:evenVBand="0" w:oddHBand="0" w:evenHBand="0" w:firstRowFirstColumn="0" w:firstRowLastColumn="0" w:lastRowFirstColumn="0" w:lastRowLastColumn="0"/>
-              <w:rPr>
-                <w:rFonts w:ascii="Verdana" w:hAnsi="Verdana"/>
-                <w:sz w:val="20"/>
-              </w:rPr>
-            </w:pPr>
-            <w:r>
-              <w:rPr>
-                <w:rFonts w:ascii="Verdana" w:hAnsi="Verdana"/>
-                <w:sz w:val="20"/>
-              </w:rPr>
-              <w:t>$a = “pato”; se pueden usar variables para dar valor;</w:t>
-            </w:r>
-          </w:p>
-          <w:p>
-            <w:pPr>
-              <w:jc w:val="center"/>
-              <w:cnfStyle w:val="000000000000" w:firstRow="0" w:lastRow="0" w:firstColumn="0" w:lastColumn="0" w:oddVBand="0" w:evenVBand="0" w:oddHBand="0" w:evenHBand="0" w:firstRowFirstColumn="0" w:firstRowLastColumn="0" w:lastRowFirstColumn="0" w:lastRowLastColumn="0"/>
-              <w:rPr>
-                <w:rFonts w:ascii="Verdana" w:hAnsi="Verdana"/>
-                <w:sz w:val="20"/>
-              </w:rPr>
-            </w:pPr>
-            <w:r>
-              <w:rPr>
-                <w:rFonts w:ascii="Verdana" w:hAnsi="Verdana"/>
-                <w:sz w:val="20"/>
-              </w:rPr>
-              <w:t>$a = ‘pato’;</w:t>
-            </w:r>
-          </w:p>
-          <w:p>
-            <w:pPr>
-              <w:jc w:val="center"/>
-              <w:cnfStyle w:val="000000000000" w:firstRow="0" w:lastRow="0" w:firstColumn="0" w:lastColumn="0" w:oddVBand="0" w:evenVBand="0" w:oddHBand="0" w:evenHBand="0" w:firstRowFirstColumn="0" w:firstRowLastColumn="0" w:lastRowFirstColumn="0" w:lastRowLastColumn="0"/>
-              <w:rPr>
-                <w:rFonts w:ascii="Verdana" w:hAnsi="Verdana"/>
-                <w:sz w:val="20"/>
-              </w:rPr>
-            </w:pPr>
-          </w:p>
-        </w:tc>
-        <w:tc>
-          <w:tcPr>
-            <w:tcW w:w="1322" w:type="pct"/>
+          </w:p>
+        </w:tc>
+        <w:tc>
+          <w:tcPr>
+            <w:tcW w:w="1392" w:type="pct"/>
             <w:gridSpan w:val="2"/>
             <w:vAlign w:val="center"/>
           </w:tcPr>
@@ -1013,21 +1013,12 @@
                 <w:sz w:val="24"/>
               </w:rPr>
             </w:pPr>
-            <w:proofErr w:type="spellStart"/>
-            <w:r>
-              <w:rPr>
-                <w:rFonts w:asciiTheme="majorHAnsi" w:hAnsiTheme="majorHAnsi" w:cstheme="majorHAnsi"/>
-                <w:sz w:val="24"/>
-              </w:rPr>
-              <w:t>int</w:t>
-            </w:r>
-            <w:proofErr w:type="spellEnd"/>
-          </w:p>
-        </w:tc>
-        <w:tc>
-          <w:tcPr>
-            <w:tcW w:w="2087" w:type="pct"/>
-            <w:gridSpan w:val="4"/>
+          </w:p>
+        </w:tc>
+        <w:tc>
+          <w:tcPr>
+            <w:tcW w:w="2099" w:type="pct"/>
+            <w:gridSpan w:val="3"/>
             <w:vAlign w:val="center"/>
           </w:tcPr>
           <w:p>
@@ -1044,13 +1035,60 @@
                 <w:rFonts w:ascii="Verdana" w:hAnsi="Verdana"/>
                 <w:sz w:val="20"/>
               </w:rPr>
-              <w:t>a = 5</w:t>
-            </w:r>
-          </w:p>
-        </w:tc>
-        <w:tc>
-          <w:tcPr>
-            <w:tcW w:w="2102" w:type="pct"/>
+              <w:t>a=”pato”; b=loco;</w:t>
+            </w:r>
+            <w:r>
+              <w:rPr>
+                <w:rFonts w:ascii="Verdana" w:hAnsi="Verdana"/>
+                <w:sz w:val="20"/>
+              </w:rPr>
+              <w:br/>
+              <w:t>c=</w:t>
+            </w:r>
+            <w:proofErr w:type="spellStart"/>
+            <w:r>
+              <w:rPr>
+                <w:rFonts w:ascii="Verdana" w:hAnsi="Verdana"/>
+                <w:sz w:val="20"/>
+              </w:rPr>
+              <w:t>a+b</w:t>
+            </w:r>
+            <w:proofErr w:type="spellEnd"/>
+            <w:r>
+              <w:rPr>
+                <w:rFonts w:ascii="Verdana" w:hAnsi="Verdana"/>
+                <w:sz w:val="20"/>
+              </w:rPr>
+              <w:t xml:space="preserve">; </w:t>
+            </w:r>
+            <w:r>
+              <w:rPr>
+                <w:rFonts w:ascii="Verdana" w:hAnsi="Verdana"/>
+                <w:sz w:val="20"/>
+              </w:rPr>
+              <w:sym w:font="Wingdings" w:char="F0E0"/>
+            </w:r>
+            <w:r>
+              <w:rPr>
+                <w:rFonts w:ascii="Verdana" w:hAnsi="Verdana"/>
+                <w:sz w:val="20"/>
+              </w:rPr>
+              <w:t xml:space="preserve"> c es </w:t>
+            </w:r>
+            <w:proofErr w:type="spellStart"/>
+            <w:r>
+              <w:rPr>
+                <w:rFonts w:ascii="Verdana" w:hAnsi="Verdana"/>
+                <w:sz w:val="20"/>
+              </w:rPr>
+              <w:t>patoloco</w:t>
+            </w:r>
+            <w:proofErr w:type="spellEnd"/>
+          </w:p>
+        </w:tc>
+        <w:tc>
+          <w:tcPr>
+            <w:tcW w:w="2090" w:type="pct"/>
             <w:gridSpan w:val="3"/>
             <w:vAlign w:val="center"/>
           </w:tcPr>
@@ -1068,7 +1106,86 @@
                 <w:rFonts w:ascii="Verdana" w:hAnsi="Verdana"/>
                 <w:sz w:val="20"/>
               </w:rPr>
-              <w:t>$a = 5;</w:t>
+              <w:t>$a</w:t>
+            </w:r>
+            <w:proofErr w:type="gramStart"/>
+            <w:r>
+              <w:rPr>
+                <w:rFonts w:ascii="Verdana" w:hAnsi="Verdana"/>
+                <w:sz w:val="20"/>
+              </w:rPr>
+              <w:t>=”pato</w:t>
+            </w:r>
+            <w:proofErr w:type="gramEnd"/>
+            <w:r>
+              <w:rPr>
+                <w:rFonts w:ascii="Verdana" w:hAnsi="Verdana"/>
+                <w:sz w:val="20"/>
+              </w:rPr>
+              <w:t>”; $b=”loco”</w:t>
+            </w:r>
+          </w:p>
+          <w:p>
+            <w:pPr>
+              <w:jc w:val="center"/>
+              <w:cnfStyle w:val="000000100000" w:firstRow="0" w:lastRow="0" w:firstColumn="0" w:lastColumn="0" w:oddVBand="0" w:evenVBand="0" w:oddHBand="1" w:evenHBand="0" w:firstRowFirstColumn="0" w:firstRowLastColumn="0" w:lastRowFirstColumn="0" w:lastRowLastColumn="0"/>
+              <w:rPr>
+                <w:rFonts w:ascii="Verdana" w:hAnsi="Verdana"/>
+                <w:sz w:val="20"/>
+              </w:rPr>
+            </w:pPr>
+            <w:r>
+              <w:rPr>
+                <w:rFonts w:ascii="Verdana" w:hAnsi="Verdana"/>
+                <w:sz w:val="20"/>
+              </w:rPr>
+              <w:t>$c=$</w:t>
+            </w:r>
+            <w:proofErr w:type="spellStart"/>
+            <w:r>
+              <w:rPr>
+                <w:rFonts w:ascii="Verdana" w:hAnsi="Verdana"/>
+                <w:sz w:val="20"/>
+              </w:rPr>
+              <w:t>a.$b</w:t>
+            </w:r>
+            <w:proofErr w:type="spellEnd"/>
+            <w:r>
+              <w:rPr>
+                <w:rFonts w:ascii="Verdana" w:hAnsi="Verdana"/>
+                <w:sz w:val="20"/>
+              </w:rPr>
+              <w:t xml:space="preserve">; </w:t>
+            </w:r>
+            <w:r>
+              <w:rPr>
+                <w:rFonts w:ascii="Verdana" w:hAnsi="Verdana"/>
+                <w:sz w:val="20"/>
+              </w:rPr>
+              <w:sym w:font="Wingdings" w:char="F0E0"/>
+            </w:r>
+            <w:r>
+              <w:rPr>
+                <w:rFonts w:ascii="Verdana" w:hAnsi="Verdana"/>
+                <w:sz w:val="20"/>
+              </w:rPr>
+              <w:t xml:space="preserve"> c es “</w:t>
+            </w:r>
+            <w:proofErr w:type="spellStart"/>
+            <w:r>
+              <w:rPr>
+                <w:rFonts w:ascii="Verdana" w:hAnsi="Verdana"/>
+                <w:sz w:val="20"/>
+              </w:rPr>
+              <w:t>patoloco</w:t>
+            </w:r>
+            <w:proofErr w:type="spellEnd"/>
+            <w:r>
+              <w:rPr>
+                <w:rFonts w:ascii="Verdana" w:hAnsi="Verdana"/>
+                <w:sz w:val="20"/>
+              </w:rPr>
+              <w:t>”</w:t>
             </w:r>
           </w:p>
         </w:tc>
@@ -1097,15 +1214,15 @@
                 <w:rFonts w:asciiTheme="majorHAnsi" w:hAnsiTheme="majorHAnsi" w:cstheme="majorHAnsi"/>
                 <w:sz w:val="24"/>
               </w:rPr>
-              <w:t>float</w:t>
-            </w:r>
-            <w:proofErr w:type="spellEnd"/>
-          </w:p>
-        </w:tc>
-        <w:tc>
-          <w:tcPr>
-            <w:tcW w:w="2087" w:type="pct"/>
-            <w:gridSpan w:val="4"/>
+              <w:t>int</w:t>
+            </w:r>
+            <w:proofErr w:type="spellEnd"/>
+          </w:p>
+        </w:tc>
+        <w:tc>
+          <w:tcPr>
+            <w:tcW w:w="2099" w:type="pct"/>
+            <w:gridSpan w:val="3"/>
             <w:vAlign w:val="center"/>
           </w:tcPr>
           <w:p>
@@ -1122,13 +1239,13 @@
                 <w:rFonts w:ascii="Verdana" w:hAnsi="Verdana"/>
                 <w:sz w:val="20"/>
               </w:rPr>
-              <w:t>a = 1.3;</w:t>
-            </w:r>
-          </w:p>
-        </w:tc>
-        <w:tc>
-          <w:tcPr>
-            <w:tcW w:w="2102" w:type="pct"/>
+              <w:t>a = 5</w:t>
+            </w:r>
+          </w:p>
+        </w:tc>
+        <w:tc>
+          <w:tcPr>
+            <w:tcW w:w="2090" w:type="pct"/>
             <w:gridSpan w:val="3"/>
             <w:vAlign w:val="center"/>
           </w:tcPr>
@@ -1146,555 +1263,8 @@
                 <w:rFonts w:ascii="Verdana" w:hAnsi="Verdana"/>
                 <w:sz w:val="20"/>
               </w:rPr>
-              <w:t>$a=1.3; || $a=”1.3”</w:t>
-            </w:r>
-            <w:r>
-              <w:rPr>
-                <w:rFonts w:ascii="Verdana" w:hAnsi="Verdana"/>
-                <w:sz w:val="20"/>
-              </w:rPr>
-              <w:t>;</w:t>
-            </w:r>
-          </w:p>
-        </w:tc>
-      </w:tr>
-      <w:tr>
-        <w:trPr>
-          <w:cnfStyle w:val="000000100000" w:firstRow="0" w:lastRow="0" w:firstColumn="0" w:lastColumn="0" w:oddVBand="0" w:evenVBand="0" w:oddHBand="1" w:evenHBand="0" w:firstRowFirstColumn="0" w:firstRowLastColumn="0" w:lastRowFirstColumn="0" w:lastRowLastColumn="0"/>
-          <w:trHeight w:val="1698"/>
-          <w:tblCellSpacing w:w="14" w:type="dxa"/>
-        </w:trPr>
-        <w:tc>
-          <w:tcPr>
-            <w:cnfStyle w:val="001000000000" w:firstRow="0" w:lastRow="0" w:firstColumn="1" w:lastColumn="0" w:oddVBand="0" w:evenVBand="0" w:oddHBand="0" w:evenHBand="0" w:firstRowFirstColumn="0" w:firstRowLastColumn="0" w:lastRowFirstColumn="0" w:lastRowLastColumn="0"/>
-            <w:tcW w:w="759" w:type="pct"/>
-            <w:vMerge w:val="restart"/>
-            <w:vAlign w:val="center"/>
-          </w:tcPr>
-          <w:p>
-            <w:pPr>
-              <w:jc w:val="center"/>
-              <w:rPr>
-                <w:rFonts w:asciiTheme="majorHAnsi" w:hAnsiTheme="majorHAnsi" w:cstheme="majorHAnsi"/>
-                <w:sz w:val="24"/>
-              </w:rPr>
-            </w:pPr>
-            <w:proofErr w:type="spellStart"/>
-            <w:r>
-              <w:rPr>
-                <w:rFonts w:asciiTheme="majorHAnsi" w:hAnsiTheme="majorHAnsi" w:cstheme="majorHAnsi"/>
-                <w:sz w:val="24"/>
-              </w:rPr>
-              <w:t>arrays</w:t>
-            </w:r>
-            <w:proofErr w:type="spellEnd"/>
-            <w:r>
-              <w:rPr>
-                <w:rFonts w:asciiTheme="majorHAnsi" w:hAnsiTheme="majorHAnsi" w:cstheme="majorHAnsi"/>
-                <w:sz w:val="24"/>
-              </w:rPr>
-              <w:t xml:space="preserve"> declaración</w:t>
-            </w:r>
-          </w:p>
-        </w:tc>
-        <w:tc>
-          <w:tcPr>
-            <w:tcW w:w="2087" w:type="pct"/>
-            <w:gridSpan w:val="4"/>
-            <w:vAlign w:val="center"/>
-          </w:tcPr>
-          <w:p>
-            <w:pPr>
-              <w:jc w:val="center"/>
-              <w:cnfStyle w:val="000000100000" w:firstRow="0" w:lastRow="0" w:firstColumn="0" w:lastColumn="0" w:oddVBand="0" w:evenVBand="0" w:oddHBand="1" w:evenHBand="0" w:firstRowFirstColumn="0" w:firstRowLastColumn="0" w:lastRowFirstColumn="0" w:lastRowLastColumn="0"/>
-              <w:rPr>
-                <w:rFonts w:ascii="Verdana" w:hAnsi="Verdana"/>
-                <w:sz w:val="20"/>
-              </w:rPr>
-            </w:pPr>
-            <w:r>
-              <w:rPr>
-                <w:rFonts w:ascii="Verdana" w:hAnsi="Verdana"/>
-                <w:sz w:val="20"/>
-              </w:rPr>
-              <w:t>a = [“pato”, 5 , “hola”, 4]</w:t>
-            </w:r>
-          </w:p>
-        </w:tc>
-        <w:tc>
-          <w:tcPr>
-            <w:tcW w:w="2102" w:type="pct"/>
-            <w:gridSpan w:val="3"/>
-            <w:vAlign w:val="center"/>
-          </w:tcPr>
-          <w:p>
-            <w:pPr>
-              <w:jc w:val="center"/>
-              <w:cnfStyle w:val="000000100000" w:firstRow="0" w:lastRow="0" w:firstColumn="0" w:lastColumn="0" w:oddVBand="0" w:evenVBand="0" w:oddHBand="1" w:evenHBand="0" w:firstRowFirstColumn="0" w:firstRowLastColumn="0" w:lastRowFirstColumn="0" w:lastRowLastColumn="0"/>
-              <w:rPr>
-                <w:rFonts w:ascii="Verdana" w:hAnsi="Verdana"/>
-                <w:sz w:val="20"/>
-              </w:rPr>
-            </w:pPr>
-            <w:r>
-              <w:rPr>
-                <w:rFonts w:ascii="Verdana" w:hAnsi="Verdana"/>
-                <w:sz w:val="20"/>
-              </w:rPr>
-              <w:t>$a = [“</w:t>
-            </w:r>
-            <w:proofErr w:type="spellStart"/>
-            <w:r>
-              <w:rPr>
-                <w:rFonts w:ascii="Verdana" w:hAnsi="Verdana"/>
-                <w:sz w:val="20"/>
-              </w:rPr>
-              <w:t>pato</w:t>
-            </w:r>
-            <w:proofErr w:type="spellEnd"/>
-            <w:r>
-              <w:rPr>
-                <w:rFonts w:ascii="Verdana" w:hAnsi="Verdana"/>
-                <w:sz w:val="20"/>
-              </w:rPr>
-              <w:t>”, “</w:t>
-            </w:r>
-            <w:proofErr w:type="spellStart"/>
-            <w:r>
-              <w:rPr>
-                <w:rFonts w:ascii="Verdana" w:hAnsi="Verdana"/>
-                <w:sz w:val="20"/>
-              </w:rPr>
-              <w:t>hola</w:t>
-            </w:r>
-            <w:proofErr w:type="spellEnd"/>
-            <w:r>
-              <w:rPr>
-                <w:rFonts w:ascii="Verdana" w:hAnsi="Verdana"/>
-                <w:sz w:val="20"/>
-              </w:rPr>
-              <w:t>”]</w:t>
-            </w:r>
-            <w:r>
-              <w:rPr>
-                <w:rFonts w:ascii="Verdana" w:hAnsi="Verdana"/>
-                <w:sz w:val="20"/>
-              </w:rPr>
-              <w:t>;</w:t>
-            </w:r>
-          </w:p>
-          <w:p>
-            <w:pPr>
-              <w:jc w:val="center"/>
-              <w:cnfStyle w:val="000000100000" w:firstRow="0" w:lastRow="0" w:firstColumn="0" w:lastColumn="0" w:oddVBand="0" w:evenVBand="0" w:oddHBand="1" w:evenHBand="0" w:firstRowFirstColumn="0" w:firstRowLastColumn="0" w:lastRowFirstColumn="0" w:lastRowLastColumn="0"/>
-              <w:rPr>
-                <w:rFonts w:ascii="Verdana" w:hAnsi="Verdana"/>
-                <w:sz w:val="20"/>
-              </w:rPr>
-            </w:pPr>
-            <w:r>
-              <w:rPr>
-                <w:rFonts w:ascii="Verdana" w:hAnsi="Verdana"/>
-                <w:sz w:val="20"/>
-              </w:rPr>
-              <w:t>$a = [5, 4]</w:t>
-            </w:r>
-            <w:r>
-              <w:rPr>
-                <w:rFonts w:ascii="Verdana" w:hAnsi="Verdana"/>
-                <w:sz w:val="20"/>
-              </w:rPr>
-              <w:t>;</w:t>
-            </w:r>
-          </w:p>
-          <w:p>
-            <w:pPr>
-              <w:jc w:val="center"/>
-              <w:cnfStyle w:val="000000100000" w:firstRow="0" w:lastRow="0" w:firstColumn="0" w:lastColumn="0" w:oddVBand="0" w:evenVBand="0" w:oddHBand="1" w:evenHBand="0" w:firstRowFirstColumn="0" w:firstRowLastColumn="0" w:lastRowFirstColumn="0" w:lastRowLastColumn="0"/>
-              <w:rPr>
-                <w:rFonts w:ascii="Verdana" w:hAnsi="Verdana"/>
-                <w:sz w:val="20"/>
-              </w:rPr>
-            </w:pPr>
-            <w:r>
-              <w:rPr>
-                <w:rFonts w:ascii="Verdana" w:hAnsi="Verdana"/>
-                <w:sz w:val="20"/>
-              </w:rPr>
-              <w:t xml:space="preserve">$array = </w:t>
-            </w:r>
-            <w:proofErr w:type="gramStart"/>
-            <w:r>
-              <w:rPr>
-                <w:rFonts w:ascii="Verdana" w:hAnsi="Verdana"/>
-                <w:sz w:val="20"/>
-              </w:rPr>
-              <w:t>array(</w:t>
-            </w:r>
-            <w:proofErr w:type="gramEnd"/>
-            <w:r>
-              <w:rPr>
-                <w:rFonts w:ascii="Verdana" w:hAnsi="Verdana"/>
-                <w:sz w:val="20"/>
-              </w:rPr>
-              <w:t>"foo" =&gt; "bar",</w:t>
-            </w:r>
-          </w:p>
-          <w:p>
-            <w:pPr>
-              <w:jc w:val="center"/>
-              <w:cnfStyle w:val="000000100000" w:firstRow="0" w:lastRow="0" w:firstColumn="0" w:lastColumn="0" w:oddVBand="0" w:evenVBand="0" w:oddHBand="1" w:evenHBand="0" w:firstRowFirstColumn="0" w:firstRowLastColumn="0" w:lastRowFirstColumn="0" w:lastRowLastColumn="0"/>
-              <w:rPr>
-                <w:rFonts w:ascii="Verdana" w:hAnsi="Verdana"/>
-                <w:sz w:val="20"/>
-              </w:rPr>
-            </w:pPr>
-            <w:r>
-              <w:rPr>
-                <w:rFonts w:ascii="Verdana" w:hAnsi="Verdana"/>
-                <w:sz w:val="20"/>
-              </w:rPr>
-              <w:t>"bar" =&gt; "foo",);</w:t>
-            </w:r>
-            <w:bookmarkStart w:id="0" w:name="_GoBack"/>
-            <w:bookmarkEnd w:id="0"/>
-          </w:p>
-          <w:p>
-            <w:pPr>
-              <w:jc w:val="center"/>
-              <w:cnfStyle w:val="000000100000" w:firstRow="0" w:lastRow="0" w:firstColumn="0" w:lastColumn="0" w:oddVBand="0" w:evenVBand="0" w:oddHBand="1" w:evenHBand="0" w:firstRowFirstColumn="0" w:firstRowLastColumn="0" w:lastRowFirstColumn="0" w:lastRowLastColumn="0"/>
-              <w:rPr>
-                <w:rFonts w:ascii="Verdana" w:hAnsi="Verdana"/>
-                <w:sz w:val="20"/>
-              </w:rPr>
-            </w:pPr>
-            <w:r>
-              <w:rPr>
-                <w:rFonts w:ascii="Verdana" w:hAnsi="Verdana"/>
-                <w:sz w:val="20"/>
-              </w:rPr>
-              <w:t>$array = ["foo" =&gt; "bar",</w:t>
-            </w:r>
-          </w:p>
-          <w:p>
-            <w:pPr>
-              <w:jc w:val="center"/>
-              <w:cnfStyle w:val="000000100000" w:firstRow="0" w:lastRow="0" w:firstColumn="0" w:lastColumn="0" w:oddVBand="0" w:evenVBand="0" w:oddHBand="1" w:evenHBand="0" w:firstRowFirstColumn="0" w:firstRowLastColumn="0" w:lastRowFirstColumn="0" w:lastRowLastColumn="0"/>
-              <w:rPr>
-                <w:rFonts w:ascii="Verdana" w:hAnsi="Verdana"/>
-                <w:sz w:val="20"/>
-              </w:rPr>
-            </w:pPr>
-            <w:r>
-              <w:rPr>
-                <w:rFonts w:ascii="Verdana" w:hAnsi="Verdana"/>
-                <w:sz w:val="20"/>
-              </w:rPr>
-              <w:t>"bar" =&gt; "foo",];</w:t>
-            </w:r>
-          </w:p>
-        </w:tc>
-      </w:tr>
-      <w:tr>
-        <w:trPr>
-          <w:trHeight w:val="760"/>
-          <w:tblCellSpacing w:w="14" w:type="dxa"/>
-        </w:trPr>
-        <w:tc>
-          <w:tcPr>
-            <w:cnfStyle w:val="001000000000" w:firstRow="0" w:lastRow="0" w:firstColumn="1" w:lastColumn="0" w:oddVBand="0" w:evenVBand="0" w:oddHBand="0" w:evenHBand="0" w:firstRowFirstColumn="0" w:firstRowLastColumn="0" w:lastRowFirstColumn="0" w:lastRowLastColumn="0"/>
-            <w:tcW w:w="759" w:type="pct"/>
-            <w:vMerge/>
-            <w:vAlign w:val="center"/>
-          </w:tcPr>
-          <w:p>
-            <w:pPr>
-              <w:jc w:val="center"/>
-              <w:rPr>
-                <w:rFonts w:asciiTheme="majorHAnsi" w:hAnsiTheme="majorHAnsi" w:cstheme="majorHAnsi"/>
-                <w:sz w:val="24"/>
-                <w:lang w:val="en-GB"/>
-              </w:rPr>
-            </w:pPr>
-          </w:p>
-        </w:tc>
-        <w:tc>
-          <w:tcPr>
-            <w:tcW w:w="2087" w:type="pct"/>
-            <w:gridSpan w:val="4"/>
-            <w:vAlign w:val="center"/>
-          </w:tcPr>
-          <w:p>
-            <w:pPr>
-              <w:jc w:val="center"/>
-              <w:cnfStyle w:val="000000000000" w:firstRow="0" w:lastRow="0" w:firstColumn="0" w:lastColumn="0" w:oddVBand="0" w:evenVBand="0" w:oddHBand="0" w:evenHBand="0" w:firstRowFirstColumn="0" w:firstRowLastColumn="0" w:lastRowFirstColumn="0" w:lastRowLastColumn="0"/>
-              <w:rPr>
-                <w:rFonts w:ascii="Verdana" w:hAnsi="Verdana"/>
-                <w:sz w:val="20"/>
-                <w:lang w:val="en-GB"/>
-              </w:rPr>
-            </w:pPr>
-            <w:r>
-              <w:rPr>
-                <w:rFonts w:ascii="Verdana" w:hAnsi="Verdana"/>
-                <w:sz w:val="20"/>
-                <w:lang w:val="en-GB"/>
-              </w:rPr>
-              <w:t>a</w:t>
-            </w:r>
-            <w:r>
-              <w:rPr>
-                <w:rFonts w:ascii="Verdana" w:hAnsi="Verdana"/>
-                <w:sz w:val="20"/>
-                <w:lang w:val="en-GB"/>
-              </w:rPr>
-              <w:t xml:space="preserve"> </w:t>
-            </w:r>
-            <w:r>
-              <w:rPr>
-                <w:rFonts w:ascii="Verdana" w:hAnsi="Verdana"/>
-                <w:sz w:val="20"/>
-                <w:lang w:val="en-GB"/>
-              </w:rPr>
-              <w:t>=</w:t>
-            </w:r>
-            <w:r>
-              <w:rPr>
-                <w:rFonts w:ascii="Verdana" w:hAnsi="Verdana"/>
-                <w:sz w:val="20"/>
-                <w:lang w:val="en-GB"/>
-              </w:rPr>
-              <w:t xml:space="preserve"> </w:t>
-            </w:r>
-            <w:r>
-              <w:rPr>
-                <w:rFonts w:ascii="Verdana" w:hAnsi="Verdana"/>
-                <w:sz w:val="20"/>
-                <w:lang w:val="en-GB"/>
-              </w:rPr>
-              <w:t>{</w:t>
-            </w:r>
-            <w:r>
-              <w:rPr>
-                <w:rFonts w:ascii="Verdana" w:hAnsi="Verdana"/>
-                <w:sz w:val="20"/>
-                <w:lang w:val="en-GB"/>
-              </w:rPr>
-              <w:t xml:space="preserve"> </w:t>
-            </w:r>
-            <w:r>
-              <w:rPr>
-                <w:rFonts w:ascii="Verdana" w:hAnsi="Verdana"/>
-                <w:sz w:val="20"/>
-                <w:lang w:val="en-GB"/>
-              </w:rPr>
-              <w:t xml:space="preserve">"foo": </w:t>
-            </w:r>
-            <w:r>
-              <w:rPr>
-                <w:rFonts w:ascii="Verdana" w:hAnsi="Verdana"/>
-                <w:sz w:val="20"/>
-                <w:lang w:val="en-GB"/>
-              </w:rPr>
-              <w:t xml:space="preserve">"bar",    "bar" </w:t>
-            </w:r>
-            <w:r>
-              <w:rPr>
-                <w:rFonts w:ascii="Verdana" w:hAnsi="Verdana"/>
-                <w:sz w:val="20"/>
-                <w:lang w:val="en-GB"/>
-              </w:rPr>
-              <w:t>:</w:t>
-            </w:r>
-            <w:r>
-              <w:rPr>
-                <w:rFonts w:ascii="Verdana" w:hAnsi="Verdana"/>
-                <w:sz w:val="20"/>
-                <w:lang w:val="en-GB"/>
-              </w:rPr>
-              <w:t xml:space="preserve"> "foo"</w:t>
-            </w:r>
-            <w:r>
-              <w:rPr>
-                <w:rFonts w:ascii="Verdana" w:hAnsi="Verdana"/>
-                <w:sz w:val="20"/>
-                <w:lang w:val="en-GB"/>
-              </w:rPr>
-              <w:t>}</w:t>
-            </w:r>
-          </w:p>
-          <w:p>
-            <w:pPr>
-              <w:jc w:val="center"/>
-              <w:cnfStyle w:val="000000000000" w:firstRow="0" w:lastRow="0" w:firstColumn="0" w:lastColumn="0" w:oddVBand="0" w:evenVBand="0" w:oddHBand="0" w:evenHBand="0" w:firstRowFirstColumn="0" w:firstRowLastColumn="0" w:lastRowFirstColumn="0" w:lastRowLastColumn="0"/>
-              <w:rPr>
-                <w:lang w:val="en-GB"/>
-              </w:rPr>
-            </w:pPr>
-          </w:p>
-          <w:p>
-            <w:pPr>
-              <w:jc w:val="center"/>
-              <w:cnfStyle w:val="000000000000" w:firstRow="0" w:lastRow="0" w:firstColumn="0" w:lastColumn="0" w:oddVBand="0" w:evenVBand="0" w:oddHBand="0" w:evenHBand="0" w:firstRowFirstColumn="0" w:firstRowLastColumn="0" w:lastRowFirstColumn="0" w:lastRowLastColumn="0"/>
-            </w:pPr>
-            <w:r>
-              <w:t xml:space="preserve">Lo más parecido a los </w:t>
-            </w:r>
-            <w:proofErr w:type="spellStart"/>
-            <w:r>
-              <w:t>arrays</w:t>
-            </w:r>
-            <w:proofErr w:type="spellEnd"/>
-            <w:r>
-              <w:t xml:space="preserve"> (asociativos)</w:t>
-            </w:r>
-            <w:r>
-              <w:t xml:space="preserve"> de </w:t>
-            </w:r>
-            <w:proofErr w:type="spellStart"/>
-            <w:r>
-              <w:t>php</w:t>
-            </w:r>
-            <w:proofErr w:type="spellEnd"/>
-            <w:r>
-              <w:t xml:space="preserve"> son los objetos.</w:t>
-            </w:r>
-          </w:p>
-        </w:tc>
-        <w:tc>
-          <w:tcPr>
-            <w:tcW w:w="2102" w:type="pct"/>
-            <w:gridSpan w:val="3"/>
-            <w:vAlign w:val="center"/>
-          </w:tcPr>
-          <w:p>
-            <w:pPr>
-              <w:jc w:val="center"/>
-              <w:cnfStyle w:val="000000000000" w:firstRow="0" w:lastRow="0" w:firstColumn="0" w:lastColumn="0" w:oddVBand="0" w:evenVBand="0" w:oddHBand="0" w:evenHBand="0" w:firstRowFirstColumn="0" w:firstRowLastColumn="0" w:lastRowFirstColumn="0" w:lastRowLastColumn="0"/>
-            </w:pPr>
-            <w:r>
-              <w:t xml:space="preserve">Si no se usan </w:t>
-            </w:r>
-            <w:proofErr w:type="spellStart"/>
-            <w:r>
-              <w:t>kewords</w:t>
-            </w:r>
-            <w:proofErr w:type="spellEnd"/>
-            <w:r>
-              <w:t xml:space="preserve"> explícitos se asignan </w:t>
-            </w:r>
-            <w:proofErr w:type="spellStart"/>
-            <w:r>
-              <w:t>int</w:t>
-            </w:r>
-            <w:proofErr w:type="spellEnd"/>
-            <w:r>
-              <w:t xml:space="preserve"> como </w:t>
-            </w:r>
-            <w:proofErr w:type="spellStart"/>
-            <w:r>
-              <w:t>key</w:t>
-            </w:r>
-            <w:proofErr w:type="spellEnd"/>
-            <w:r>
-              <w:t xml:space="preserve">, estos enteros no tienen por qué ser consecutivos si se asigna una </w:t>
-            </w:r>
-            <w:proofErr w:type="spellStart"/>
-            <w:r>
-              <w:t>key</w:t>
-            </w:r>
-            <w:proofErr w:type="spellEnd"/>
-            <w:r>
-              <w:t xml:space="preserve"> de tipo </w:t>
-            </w:r>
-            <w:proofErr w:type="spellStart"/>
-            <w:r>
-              <w:t>int</w:t>
-            </w:r>
-            <w:proofErr w:type="spellEnd"/>
-            <w:r>
-              <w:t xml:space="preserve"> se continuará la cuenta a partir de este número.</w:t>
-            </w:r>
-          </w:p>
-          <w:p>
-            <w:pPr>
-              <w:jc w:val="center"/>
-              <w:cnfStyle w:val="000000000000" w:firstRow="0" w:lastRow="0" w:firstColumn="0" w:lastColumn="0" w:oddVBand="0" w:evenVBand="0" w:oddHBand="0" w:evenHBand="0" w:firstRowFirstColumn="0" w:firstRowLastColumn="0" w:lastRowFirstColumn="0" w:lastRowLastColumn="0"/>
-            </w:pPr>
-            <w:r>
-              <w:t xml:space="preserve">Si se declaran elementos con la misma </w:t>
-            </w:r>
-            <w:proofErr w:type="spellStart"/>
-            <w:r>
-              <w:t>keyword</w:t>
-            </w:r>
-            <w:proofErr w:type="spellEnd"/>
-            <w:r>
-              <w:t xml:space="preserve"> estos son </w:t>
-            </w:r>
-            <w:r>
-              <w:t>sobrescritos</w:t>
-            </w:r>
-            <w:r>
-              <w:t>.</w:t>
-            </w:r>
-            <w:r>
-              <w:t xml:space="preserve"> </w:t>
-            </w:r>
-            <w:proofErr w:type="gramStart"/>
-            <w:r>
-              <w:rPr>
-                <w:b/>
-                <w:color w:val="FF0000"/>
-              </w:rPr>
-              <w:t xml:space="preserve">Cuidado </w:t>
-            </w:r>
-            <w:r>
-              <w:rPr>
-                <w:b/>
-                <w:color w:val="FF0000"/>
-              </w:rPr>
-              <w:t xml:space="preserve">con la transformación a </w:t>
-            </w:r>
-            <w:proofErr w:type="spellStart"/>
-            <w:r>
-              <w:rPr>
-                <w:b/>
-                <w:color w:val="FF0000"/>
-              </w:rPr>
-              <w:t>int</w:t>
-            </w:r>
-            <w:proofErr w:type="spellEnd"/>
-            <w:r>
-              <w:rPr>
-                <w:b/>
-                <w:color w:val="FF0000"/>
-              </w:rPr>
-              <w:t xml:space="preserve"> de los </w:t>
-            </w:r>
-            <w:proofErr w:type="spellStart"/>
-            <w:r>
-              <w:rPr>
-                <w:b/>
-                <w:color w:val="FF0000"/>
-              </w:rPr>
-              <w:t>strings</w:t>
-            </w:r>
-            <w:proofErr w:type="spellEnd"/>
-            <w:r>
-              <w:rPr>
-                <w:b/>
-                <w:color w:val="FF0000"/>
-              </w:rPr>
-              <w:t>!!!</w:t>
-            </w:r>
-            <w:proofErr w:type="gramEnd"/>
-          </w:p>
-          <w:p>
-            <w:pPr>
-              <w:jc w:val="center"/>
-              <w:cnfStyle w:val="000000000000" w:firstRow="0" w:lastRow="0" w:firstColumn="0" w:lastColumn="0" w:oddVBand="0" w:evenVBand="0" w:oddHBand="0" w:evenHBand="0" w:firstRowFirstColumn="0" w:firstRowLastColumn="0" w:lastRowFirstColumn="0" w:lastRowLastColumn="0"/>
-            </w:pPr>
+              <w:t>$a = 5;</w:t>
+            </w:r>
           </w:p>
         </w:tc>
       </w:tr>
@@ -1723,22 +1293,310 @@
                 <w:rFonts w:asciiTheme="majorHAnsi" w:hAnsiTheme="majorHAnsi" w:cstheme="majorHAnsi"/>
                 <w:sz w:val="24"/>
               </w:rPr>
-              <w:t>arrays</w:t>
-            </w:r>
-            <w:proofErr w:type="spellEnd"/>
-            <w:r>
+              <w:t>float</w:t>
+            </w:r>
+            <w:proofErr w:type="spellEnd"/>
+          </w:p>
+        </w:tc>
+        <w:tc>
+          <w:tcPr>
+            <w:tcW w:w="2099" w:type="pct"/>
+            <w:gridSpan w:val="3"/>
+            <w:vAlign w:val="center"/>
+          </w:tcPr>
+          <w:p>
+            <w:pPr>
+              <w:jc w:val="center"/>
+              <w:cnfStyle w:val="000000100000" w:firstRow="0" w:lastRow="0" w:firstColumn="0" w:lastColumn="0" w:oddVBand="0" w:evenVBand="0" w:oddHBand="1" w:evenHBand="0" w:firstRowFirstColumn="0" w:firstRowLastColumn="0" w:lastRowFirstColumn="0" w:lastRowLastColumn="0"/>
+              <w:rPr>
+                <w:rFonts w:ascii="Verdana" w:hAnsi="Verdana"/>
+                <w:sz w:val="20"/>
+              </w:rPr>
+            </w:pPr>
+            <w:r>
+              <w:rPr>
+                <w:rFonts w:ascii="Verdana" w:hAnsi="Verdana"/>
+                <w:sz w:val="20"/>
+              </w:rPr>
+              <w:t>a = 1.3;</w:t>
+            </w:r>
+          </w:p>
+        </w:tc>
+        <w:tc>
+          <w:tcPr>
+            <w:tcW w:w="2090" w:type="pct"/>
+            <w:gridSpan w:val="3"/>
+            <w:vAlign w:val="center"/>
+          </w:tcPr>
+          <w:p>
+            <w:pPr>
+              <w:jc w:val="center"/>
+              <w:cnfStyle w:val="000000100000" w:firstRow="0" w:lastRow="0" w:firstColumn="0" w:lastColumn="0" w:oddVBand="0" w:evenVBand="0" w:oddHBand="1" w:evenHBand="0" w:firstRowFirstColumn="0" w:firstRowLastColumn="0" w:lastRowFirstColumn="0" w:lastRowLastColumn="0"/>
+              <w:rPr>
+                <w:rFonts w:ascii="Verdana" w:hAnsi="Verdana"/>
+                <w:sz w:val="20"/>
+              </w:rPr>
+            </w:pPr>
+            <w:r>
+              <w:rPr>
+                <w:rFonts w:ascii="Verdana" w:hAnsi="Verdana"/>
+                <w:sz w:val="20"/>
+              </w:rPr>
+              <w:t>$a=1.3; || $a=”1.3”</w:t>
+            </w:r>
+            <w:r>
+              <w:rPr>
+                <w:rFonts w:ascii="Verdana" w:hAnsi="Verdana"/>
+                <w:sz w:val="20"/>
+              </w:rPr>
+              <w:t>;</w:t>
+            </w:r>
+          </w:p>
+        </w:tc>
+      </w:tr>
+      <w:tr>
+        <w:trPr>
+          <w:trHeight w:val="1698"/>
+          <w:tblCellSpacing w:w="14" w:type="dxa"/>
+        </w:trPr>
+        <w:tc>
+          <w:tcPr>
+            <w:cnfStyle w:val="001000000000" w:firstRow="0" w:lastRow="0" w:firstColumn="1" w:lastColumn="0" w:oddVBand="0" w:evenVBand="0" w:oddHBand="0" w:evenHBand="0" w:firstRowFirstColumn="0" w:firstRowLastColumn="0" w:lastRowFirstColumn="0" w:lastRowLastColumn="0"/>
+            <w:tcW w:w="759" w:type="pct"/>
+            <w:vMerge w:val="restart"/>
+            <w:vAlign w:val="center"/>
+          </w:tcPr>
+          <w:p>
+            <w:pPr>
+              <w:jc w:val="center"/>
               <w:rPr>
                 <w:rFonts w:asciiTheme="majorHAnsi" w:hAnsiTheme="majorHAnsi" w:cstheme="majorHAnsi"/>
                 <w:sz w:val="24"/>
               </w:rPr>
-              <w:t xml:space="preserve"> acceso</w:t>
-            </w:r>
-          </w:p>
-        </w:tc>
-        <w:tc>
-          <w:tcPr>
-            <w:tcW w:w="2087" w:type="pct"/>
-            <w:gridSpan w:val="4"/>
+            </w:pPr>
+            <w:proofErr w:type="spellStart"/>
+            <w:r>
+              <w:rPr>
+                <w:rFonts w:asciiTheme="majorHAnsi" w:hAnsiTheme="majorHAnsi" w:cstheme="majorHAnsi"/>
+                <w:sz w:val="24"/>
+              </w:rPr>
+              <w:t>arrays</w:t>
+            </w:r>
+            <w:proofErr w:type="spellEnd"/>
+            <w:r>
+              <w:rPr>
+                <w:rFonts w:asciiTheme="majorHAnsi" w:hAnsiTheme="majorHAnsi" w:cstheme="majorHAnsi"/>
+                <w:sz w:val="24"/>
+              </w:rPr>
+              <w:t xml:space="preserve"> declaración</w:t>
+            </w:r>
+          </w:p>
+        </w:tc>
+        <w:tc>
+          <w:tcPr>
+            <w:tcW w:w="2099" w:type="pct"/>
+            <w:gridSpan w:val="3"/>
+            <w:vAlign w:val="center"/>
+          </w:tcPr>
+          <w:p>
+            <w:pPr>
+              <w:jc w:val="center"/>
+              <w:cnfStyle w:val="000000000000" w:firstRow="0" w:lastRow="0" w:firstColumn="0" w:lastColumn="0" w:oddVBand="0" w:evenVBand="0" w:oddHBand="0" w:evenHBand="0" w:firstRowFirstColumn="0" w:firstRowLastColumn="0" w:lastRowFirstColumn="0" w:lastRowLastColumn="0"/>
+              <w:rPr>
+                <w:rFonts w:ascii="Verdana" w:hAnsi="Verdana"/>
+                <w:sz w:val="20"/>
+              </w:rPr>
+            </w:pPr>
+            <w:r>
+              <w:rPr>
+                <w:rFonts w:ascii="Verdana" w:hAnsi="Verdana"/>
+                <w:sz w:val="20"/>
+              </w:rPr>
+              <w:t>a = [“pato”, 5 , “hola”, 4]</w:t>
+            </w:r>
+          </w:p>
+        </w:tc>
+        <w:tc>
+          <w:tcPr>
+            <w:tcW w:w="2090" w:type="pct"/>
+            <w:gridSpan w:val="3"/>
+            <w:vAlign w:val="center"/>
+          </w:tcPr>
+          <w:p>
+            <w:pPr>
+              <w:jc w:val="center"/>
+              <w:cnfStyle w:val="000000000000" w:firstRow="0" w:lastRow="0" w:firstColumn="0" w:lastColumn="0" w:oddVBand="0" w:evenVBand="0" w:oddHBand="0" w:evenHBand="0" w:firstRowFirstColumn="0" w:firstRowLastColumn="0" w:lastRowFirstColumn="0" w:lastRowLastColumn="0"/>
+              <w:rPr>
+                <w:rFonts w:ascii="Verdana" w:hAnsi="Verdana"/>
+                <w:sz w:val="20"/>
+              </w:rPr>
+            </w:pPr>
+            <w:r>
+              <w:rPr>
+                <w:rFonts w:ascii="Verdana" w:hAnsi="Verdana"/>
+                <w:sz w:val="20"/>
+              </w:rPr>
+              <w:t>$a = [“pato”, “hola”]</w:t>
+            </w:r>
+            <w:r>
+              <w:rPr>
+                <w:rFonts w:ascii="Verdana" w:hAnsi="Verdana"/>
+                <w:sz w:val="20"/>
+              </w:rPr>
+              <w:t>;</w:t>
+            </w:r>
+          </w:p>
+          <w:p>
+            <w:pPr>
+              <w:jc w:val="center"/>
+              <w:cnfStyle w:val="000000000000" w:firstRow="0" w:lastRow="0" w:firstColumn="0" w:lastColumn="0" w:oddVBand="0" w:evenVBand="0" w:oddHBand="0" w:evenHBand="0" w:firstRowFirstColumn="0" w:firstRowLastColumn="0" w:lastRowFirstColumn="0" w:lastRowLastColumn="0"/>
+              <w:rPr>
+                <w:rFonts w:ascii="Verdana" w:hAnsi="Verdana"/>
+                <w:sz w:val="20"/>
+                <w:lang w:val="en-GB"/>
+              </w:rPr>
+            </w:pPr>
+            <w:r>
+              <w:rPr>
+                <w:rFonts w:ascii="Verdana" w:hAnsi="Verdana"/>
+                <w:sz w:val="20"/>
+                <w:lang w:val="en-GB"/>
+              </w:rPr>
+              <w:t>$a = [5, 4]</w:t>
+            </w:r>
+            <w:r>
+              <w:rPr>
+                <w:rFonts w:ascii="Verdana" w:hAnsi="Verdana"/>
+                <w:sz w:val="20"/>
+                <w:lang w:val="en-GB"/>
+              </w:rPr>
+              <w:t>;</w:t>
+            </w:r>
+          </w:p>
+          <w:p>
+            <w:pPr>
+              <w:jc w:val="center"/>
+              <w:cnfStyle w:val="000000000000" w:firstRow="0" w:lastRow="0" w:firstColumn="0" w:lastColumn="0" w:oddVBand="0" w:evenVBand="0" w:oddHBand="0" w:evenHBand="0" w:firstRowFirstColumn="0" w:firstRowLastColumn="0" w:lastRowFirstColumn="0" w:lastRowLastColumn="0"/>
+              <w:rPr>
+                <w:rFonts w:ascii="Verdana" w:hAnsi="Verdana"/>
+                <w:sz w:val="20"/>
+                <w:lang w:val="en-GB"/>
+              </w:rPr>
+            </w:pPr>
+            <w:r>
+              <w:rPr>
+                <w:rFonts w:ascii="Verdana" w:hAnsi="Verdana"/>
+                <w:sz w:val="20"/>
+                <w:lang w:val="en-GB"/>
+              </w:rPr>
+              <w:t xml:space="preserve">$array = </w:t>
+            </w:r>
+            <w:proofErr w:type="gramStart"/>
+            <w:r>
+              <w:rPr>
+                <w:rFonts w:ascii="Verdana" w:hAnsi="Verdana"/>
+                <w:sz w:val="20"/>
+                <w:lang w:val="en-GB"/>
+              </w:rPr>
+              <w:t>array(</w:t>
+            </w:r>
+            <w:proofErr w:type="gramEnd"/>
+            <w:r>
+              <w:rPr>
+                <w:rFonts w:ascii="Verdana" w:hAnsi="Verdana"/>
+                <w:sz w:val="20"/>
+                <w:lang w:val="en-GB"/>
+              </w:rPr>
+              <w:t>"foo" =&gt; "bar",</w:t>
+            </w:r>
+          </w:p>
+          <w:p>
+            <w:pPr>
+              <w:jc w:val="center"/>
+              <w:cnfStyle w:val="000000000000" w:firstRow="0" w:lastRow="0" w:firstColumn="0" w:lastColumn="0" w:oddVBand="0" w:evenVBand="0" w:oddHBand="0" w:evenHBand="0" w:firstRowFirstColumn="0" w:firstRowLastColumn="0" w:lastRowFirstColumn="0" w:lastRowLastColumn="0"/>
+              <w:rPr>
+                <w:rFonts w:ascii="Verdana" w:hAnsi="Verdana"/>
+                <w:sz w:val="20"/>
+                <w:lang w:val="en-GB"/>
+              </w:rPr>
+            </w:pPr>
+            <w:r>
+              <w:rPr>
+                <w:rFonts w:ascii="Verdana" w:hAnsi="Verdana"/>
+                <w:sz w:val="20"/>
+                <w:lang w:val="en-GB"/>
+              </w:rPr>
+              <w:t>"bar" =&gt; "foo",);</w:t>
+            </w:r>
+          </w:p>
+          <w:p>
+            <w:pPr>
+              <w:jc w:val="center"/>
+              <w:cnfStyle w:val="000000000000" w:firstRow="0" w:lastRow="0" w:firstColumn="0" w:lastColumn="0" w:oddVBand="0" w:evenVBand="0" w:oddHBand="0" w:evenHBand="0" w:firstRowFirstColumn="0" w:firstRowLastColumn="0" w:lastRowFirstColumn="0" w:lastRowLastColumn="0"/>
+              <w:rPr>
+                <w:rFonts w:ascii="Verdana" w:hAnsi="Verdana"/>
+                <w:sz w:val="20"/>
+                <w:lang w:val="en-GB"/>
+              </w:rPr>
+            </w:pPr>
+            <w:r>
+              <w:rPr>
+                <w:rFonts w:ascii="Verdana" w:hAnsi="Verdana"/>
+                <w:sz w:val="20"/>
+                <w:lang w:val="en-GB"/>
+              </w:rPr>
+              <w:t>$array = ["foo" =&gt; "bar",</w:t>
+            </w:r>
+          </w:p>
+          <w:p>
+            <w:pPr>
+              <w:jc w:val="center"/>
+              <w:cnfStyle w:val="000000000000" w:firstRow="0" w:lastRow="0" w:firstColumn="0" w:lastColumn="0" w:oddVBand="0" w:evenVBand="0" w:oddHBand="0" w:evenHBand="0" w:firstRowFirstColumn="0" w:firstRowLastColumn="0" w:lastRowFirstColumn="0" w:lastRowLastColumn="0"/>
+              <w:rPr>
+                <w:rFonts w:ascii="Verdana" w:hAnsi="Verdana"/>
+                <w:sz w:val="20"/>
+                <w:lang w:val="en-GB"/>
+              </w:rPr>
+            </w:pPr>
+            <w:r>
+              <w:rPr>
+                <w:rFonts w:ascii="Verdana" w:hAnsi="Verdana"/>
+                <w:sz w:val="20"/>
+                <w:lang w:val="en-GB"/>
+              </w:rPr>
+              <w:t>"bar" =&gt; "foo",];</w:t>
+            </w:r>
+          </w:p>
+        </w:tc>
+      </w:tr>
+      <w:tr>
+        <w:trPr>
+          <w:cnfStyle w:val="000000100000" w:firstRow="0" w:lastRow="0" w:firstColumn="0" w:lastColumn="0" w:oddVBand="0" w:evenVBand="0" w:oddHBand="1" w:evenHBand="0" w:firstRowFirstColumn="0" w:firstRowLastColumn="0" w:lastRowFirstColumn="0" w:lastRowLastColumn="0"/>
+          <w:trHeight w:val="760"/>
+          <w:tblCellSpacing w:w="14" w:type="dxa"/>
+        </w:trPr>
+        <w:tc>
+          <w:tcPr>
+            <w:cnfStyle w:val="001000000000" w:firstRow="0" w:lastRow="0" w:firstColumn="1" w:lastColumn="0" w:oddVBand="0" w:evenVBand="0" w:oddHBand="0" w:evenHBand="0" w:firstRowFirstColumn="0" w:firstRowLastColumn="0" w:lastRowFirstColumn="0" w:lastRowLastColumn="0"/>
+            <w:tcW w:w="759" w:type="pct"/>
+            <w:vMerge/>
+            <w:vAlign w:val="center"/>
+          </w:tcPr>
+          <w:p>
+            <w:pPr>
+              <w:jc w:val="center"/>
+              <w:rPr>
+                <w:rFonts w:asciiTheme="majorHAnsi" w:hAnsiTheme="majorHAnsi" w:cstheme="majorHAnsi"/>
+                <w:sz w:val="24"/>
+                <w:lang w:val="en-GB"/>
+              </w:rPr>
+            </w:pPr>
+          </w:p>
+        </w:tc>
+        <w:tc>
+          <w:tcPr>
+            <w:tcW w:w="2099" w:type="pct"/>
+            <w:gridSpan w:val="3"/>
             <w:vAlign w:val="center"/>
           </w:tcPr>
           <w:p>
@@ -1748,34 +1606,107 @@
               <w:rPr>
                 <w:rFonts w:ascii="Verdana" w:hAnsi="Verdana"/>
                 <w:sz w:val="20"/>
-              </w:rPr>
-            </w:pPr>
-            <w:r>
-              <w:rPr>
-                <w:rFonts w:ascii="Verdana" w:hAnsi="Verdana"/>
-                <w:sz w:val="20"/>
-              </w:rPr>
-              <w:t xml:space="preserve">a[0] </w:t>
-            </w:r>
-            <w:r>
-              <w:rPr>
-                <w:rFonts w:ascii="Verdana" w:hAnsi="Verdana"/>
-                <w:sz w:val="20"/>
-              </w:rPr>
-              <w:sym w:font="Wingdings" w:char="F0E0"/>
-            </w:r>
-            <w:r>
-              <w:rPr>
-                <w:rFonts w:ascii="Verdana" w:hAnsi="Verdana"/>
-                <w:sz w:val="20"/>
-              </w:rPr>
-              <w:t xml:space="preserve"> pato</w:t>
-            </w:r>
-          </w:p>
-        </w:tc>
-        <w:tc>
-          <w:tcPr>
-            <w:tcW w:w="2102" w:type="pct"/>
+                <w:lang w:val="en-GB"/>
+              </w:rPr>
+            </w:pPr>
+            <w:r>
+              <w:rPr>
+                <w:rFonts w:ascii="Verdana" w:hAnsi="Verdana"/>
+                <w:sz w:val="20"/>
+                <w:lang w:val="en-GB"/>
+              </w:rPr>
+              <w:t>a</w:t>
+            </w:r>
+            <w:r>
+              <w:rPr>
+                <w:rFonts w:ascii="Verdana" w:hAnsi="Verdana"/>
+                <w:sz w:val="20"/>
+                <w:lang w:val="en-GB"/>
+              </w:rPr>
+              <w:t xml:space="preserve"> </w:t>
+            </w:r>
+            <w:r>
+              <w:rPr>
+                <w:rFonts w:ascii="Verdana" w:hAnsi="Verdana"/>
+                <w:sz w:val="20"/>
+                <w:lang w:val="en-GB"/>
+              </w:rPr>
+              <w:t>=</w:t>
+            </w:r>
+            <w:r>
+              <w:rPr>
+                <w:rFonts w:ascii="Verdana" w:hAnsi="Verdana"/>
+                <w:sz w:val="20"/>
+                <w:lang w:val="en-GB"/>
+              </w:rPr>
+              <w:t xml:space="preserve"> </w:t>
+            </w:r>
+            <w:r>
+              <w:rPr>
+                <w:rFonts w:ascii="Verdana" w:hAnsi="Verdana"/>
+                <w:sz w:val="20"/>
+                <w:lang w:val="en-GB"/>
+              </w:rPr>
+              <w:t>{</w:t>
+            </w:r>
+            <w:r>
+              <w:rPr>
+                <w:rFonts w:ascii="Verdana" w:hAnsi="Verdana"/>
+                <w:sz w:val="20"/>
+                <w:lang w:val="en-GB"/>
+              </w:rPr>
+              <w:t xml:space="preserve"> </w:t>
+            </w:r>
+            <w:r>
+              <w:rPr>
+                <w:rFonts w:ascii="Verdana" w:hAnsi="Verdana"/>
+                <w:sz w:val="20"/>
+                <w:lang w:val="en-GB"/>
+              </w:rPr>
+              <w:t>"foo": "bar",    "bar" : "foo"}</w:t>
+            </w:r>
+          </w:p>
+          <w:p>
+            <w:pPr>
+              <w:jc w:val="center"/>
+              <w:cnfStyle w:val="000000100000" w:firstRow="0" w:lastRow="0" w:firstColumn="0" w:lastColumn="0" w:oddVBand="0" w:evenVBand="0" w:oddHBand="1" w:evenHBand="0" w:firstRowFirstColumn="0" w:firstRowLastColumn="0" w:lastRowFirstColumn="0" w:lastRowLastColumn="0"/>
+              <w:rPr>
+                <w:lang w:val="en-GB"/>
+              </w:rPr>
+            </w:pPr>
+          </w:p>
+          <w:p>
+            <w:pPr>
+              <w:jc w:val="center"/>
+              <w:cnfStyle w:val="000000100000" w:firstRow="0" w:lastRow="0" w:firstColumn="0" w:lastColumn="0" w:oddVBand="0" w:evenVBand="0" w:oddHBand="1" w:evenHBand="0" w:firstRowFirstColumn="0" w:firstRowLastColumn="0" w:lastRowFirstColumn="0" w:lastRowLastColumn="0"/>
+            </w:pPr>
+            <w:r>
+              <w:t xml:space="preserve">Lo más parecido a los </w:t>
+            </w:r>
+            <w:proofErr w:type="spellStart"/>
+            <w:r>
+              <w:t>arrays</w:t>
+            </w:r>
+            <w:proofErr w:type="spellEnd"/>
+            <w:r>
+              <w:t xml:space="preserve"> (asociativos)</w:t>
+            </w:r>
+            <w:r>
+              <w:t xml:space="preserve"> de </w:t>
+            </w:r>
+            <w:proofErr w:type="spellStart"/>
+            <w:r>
+              <w:t>php</w:t>
+            </w:r>
+            <w:proofErr w:type="spellEnd"/>
+            <w:r>
+              <w:t xml:space="preserve"> son los objetos.</w:t>
+            </w:r>
+          </w:p>
+        </w:tc>
+        <w:tc>
+          <w:tcPr>
+            <w:tcW w:w="2090" w:type="pct"/>
             <w:gridSpan w:val="3"/>
             <w:vAlign w:val="center"/>
           </w:tcPr>
@@ -1783,134 +1714,130 @@
             <w:pPr>
               <w:jc w:val="center"/>
               <w:cnfStyle w:val="000000100000" w:firstRow="0" w:lastRow="0" w:firstColumn="0" w:lastColumn="0" w:oddVBand="0" w:evenVBand="0" w:oddHBand="1" w:evenHBand="0" w:firstRowFirstColumn="0" w:firstRowLastColumn="0" w:lastRowFirstColumn="0" w:lastRowLastColumn="0"/>
-              <w:rPr>
-                <w:lang w:val="en-GB"/>
-              </w:rPr>
-            </w:pPr>
-            <w:r>
-              <w:rPr>
-                <w:rFonts w:ascii="Verdana" w:hAnsi="Verdana"/>
-                <w:sz w:val="20"/>
-              </w:rPr>
-              <w:t xml:space="preserve">a[0] </w:t>
-            </w:r>
-            <w:r>
-              <w:rPr>
-                <w:rFonts w:ascii="Verdana" w:hAnsi="Verdana"/>
-                <w:sz w:val="20"/>
-              </w:rPr>
-              <w:sym w:font="Wingdings" w:char="F0E0"/>
-            </w:r>
-            <w:r>
-              <w:rPr>
-                <w:rFonts w:ascii="Verdana" w:hAnsi="Verdana"/>
-                <w:sz w:val="20"/>
-              </w:rPr>
-              <w:t xml:space="preserve"> string(4) </w:t>
-            </w:r>
-            <w:proofErr w:type="spellStart"/>
-            <w:r>
-              <w:rPr>
-                <w:rFonts w:ascii="Verdana" w:hAnsi="Verdana"/>
-                <w:sz w:val="20"/>
-              </w:rPr>
-              <w:t>pato</w:t>
-            </w:r>
-            <w:proofErr w:type="spellEnd"/>
-            <w:r>
-              <w:rPr>
-                <w:lang w:val="en-GB"/>
-              </w:rPr>
+            </w:pPr>
+            <w:r>
+              <w:t xml:space="preserve">Si no se usan </w:t>
+            </w:r>
+            <w:proofErr w:type="spellStart"/>
+            <w:r>
+              <w:t>kewords</w:t>
+            </w:r>
+            <w:proofErr w:type="spellEnd"/>
+            <w:r>
+              <w:t xml:space="preserve"> explícitos se asignan </w:t>
+            </w:r>
+            <w:proofErr w:type="spellStart"/>
+            <w:r>
+              <w:t>int</w:t>
+            </w:r>
+            <w:proofErr w:type="spellEnd"/>
+            <w:r>
+              <w:t xml:space="preserve"> como </w:t>
+            </w:r>
+            <w:proofErr w:type="spellStart"/>
+            <w:r>
+              <w:t>key</w:t>
+            </w:r>
+            <w:proofErr w:type="spellEnd"/>
+            <w:r>
+              <w:t xml:space="preserve">, estos enteros no tienen por qué ser consecutivos si se asigna una </w:t>
+            </w:r>
+            <w:proofErr w:type="spellStart"/>
+            <w:r>
+              <w:t>key</w:t>
+            </w:r>
+            <w:proofErr w:type="spellEnd"/>
+            <w:r>
+              <w:t xml:space="preserve"> de tipo </w:t>
+            </w:r>
+            <w:proofErr w:type="spellStart"/>
+            <w:r>
+              <w:t>int</w:t>
+            </w:r>
+            <w:proofErr w:type="spellEnd"/>
+            <w:r>
+              <w:t xml:space="preserve"> se continuará la cuenta a partir de este número.</w:t>
+            </w:r>
+          </w:p>
+          <w:p>
+            <w:pPr>
+              <w:jc w:val="center"/>
+              <w:cnfStyle w:val="000000100000" w:firstRow="0" w:lastRow="0" w:firstColumn="0" w:lastColumn="0" w:oddVBand="0" w:evenVBand="0" w:oddHBand="1" w:evenHBand="0" w:firstRowFirstColumn="0" w:firstRowLastColumn="0" w:lastRowFirstColumn="0" w:lastRowLastColumn="0"/>
+            </w:pPr>
+            <w:r>
+              <w:t xml:space="preserve">Si se declaran elementos con la misma </w:t>
+            </w:r>
+            <w:proofErr w:type="spellStart"/>
+            <w:r>
+              <w:t>keyword</w:t>
+            </w:r>
+            <w:proofErr w:type="spellEnd"/>
+            <w:r>
+              <w:t xml:space="preserve"> estos son </w:t>
+            </w:r>
+            <w:r>
+              <w:t>sobrescritos</w:t>
+            </w:r>
+            <w:r>
+              <w:t>.</w:t>
+            </w:r>
+            <w:r>
               <w:t xml:space="preserve"> </w:t>
             </w:r>
-            <w:proofErr w:type="spellStart"/>
+            <w:proofErr w:type="gramStart"/>
             <w:r>
               <w:rPr>
                 <w:b/>
-                <w:color w:val="ED7D31" w:themeColor="accent2"/>
-                <w:lang w:val="en-GB"/>
-              </w:rPr>
-              <w:t>php</w:t>
-            </w:r>
-            <w:proofErr w:type="spellEnd"/>
+                <w:color w:val="FF0000"/>
+              </w:rPr>
+              <w:t xml:space="preserve">Cuidado </w:t>
+            </w:r>
             <w:r>
               <w:rPr>
                 <w:b/>
-                <w:color w:val="ED7D31" w:themeColor="accent2"/>
-                <w:lang w:val="en-GB"/>
-              </w:rPr>
-              <w:t xml:space="preserve"> 8.0</w:t>
-            </w:r>
+                <w:color w:val="FF0000"/>
+              </w:rPr>
+              <w:t xml:space="preserve">con la transformación a </w:t>
+            </w:r>
+            <w:proofErr w:type="spellStart"/>
+            <w:r>
+              <w:rPr>
+                <w:b/>
+                <w:color w:val="FF0000"/>
+              </w:rPr>
+              <w:t>int</w:t>
+            </w:r>
+            <w:proofErr w:type="spellEnd"/>
+            <w:r>
+              <w:rPr>
+                <w:b/>
+                <w:color w:val="FF0000"/>
+              </w:rPr>
+              <w:t xml:space="preserve"> de los </w:t>
+            </w:r>
+            <w:proofErr w:type="spellStart"/>
+            <w:r>
+              <w:rPr>
+                <w:b/>
+                <w:color w:val="FF0000"/>
+              </w:rPr>
+              <w:t>strings</w:t>
+            </w:r>
+            <w:proofErr w:type="spellEnd"/>
+            <w:r>
+              <w:rPr>
+                <w:b/>
+                <w:color w:val="FF0000"/>
+              </w:rPr>
+              <w:t>!!!</w:t>
+            </w:r>
+            <w:proofErr w:type="gramEnd"/>
           </w:p>
           <w:p>
             <w:pPr>
               <w:jc w:val="center"/>
               <w:cnfStyle w:val="000000100000" w:firstRow="0" w:lastRow="0" w:firstColumn="0" w:lastColumn="0" w:oddVBand="0" w:evenVBand="0" w:oddHBand="1" w:evenHBand="0" w:firstRowFirstColumn="0" w:firstRowLastColumn="0" w:lastRowFirstColumn="0" w:lastRowLastColumn="0"/>
-              <w:rPr>
-                <w:lang w:val="en-GB"/>
-              </w:rPr>
-            </w:pPr>
-            <w:r>
-              <w:rPr>
-                <w:rFonts w:ascii="Verdana" w:hAnsi="Verdana"/>
-                <w:sz w:val="20"/>
-              </w:rPr>
-              <w:t xml:space="preserve">a{0} </w:t>
-            </w:r>
-            <w:r>
-              <w:rPr>
-                <w:rFonts w:ascii="Verdana" w:hAnsi="Verdana"/>
-                <w:sz w:val="20"/>
-              </w:rPr>
-              <w:sym w:font="Wingdings" w:char="F0E0"/>
-            </w:r>
-            <w:r>
-              <w:rPr>
-                <w:rFonts w:ascii="Verdana" w:hAnsi="Verdana"/>
-                <w:sz w:val="20"/>
-              </w:rPr>
-              <w:t xml:space="preserve"> string(4) </w:t>
-            </w:r>
-            <w:proofErr w:type="spellStart"/>
-            <w:r>
-              <w:rPr>
-                <w:rFonts w:ascii="Verdana" w:hAnsi="Verdana"/>
-                <w:sz w:val="20"/>
-              </w:rPr>
-              <w:t>pato</w:t>
-            </w:r>
-            <w:proofErr w:type="spellEnd"/>
-            <w:r>
-              <w:rPr>
-                <w:lang w:val="en-GB"/>
-              </w:rPr>
-              <w:t xml:space="preserve"> </w:t>
-            </w:r>
-            <w:proofErr w:type="spellStart"/>
-            <w:r>
-              <w:rPr>
-                <w:b/>
-                <w:color w:val="ED7D31" w:themeColor="accent2"/>
-                <w:lang w:val="en-GB"/>
-              </w:rPr>
-              <w:t>php</w:t>
-            </w:r>
-            <w:proofErr w:type="spellEnd"/>
-            <w:r>
-              <w:rPr>
-                <w:b/>
-                <w:color w:val="ED7D31" w:themeColor="accent2"/>
-                <w:lang w:val="en-GB"/>
-              </w:rPr>
-              <w:t xml:space="preserve"> 7.4 deprecated</w:t>
-            </w:r>
-            <w:r>
-              <w:rPr>
-                <w:color w:val="4472C4" w:themeColor="accent5"/>
-                <w:lang w:val="en-GB"/>
-              </w:rPr>
-              <w:t>.</w:t>
-            </w:r>
+            </w:pPr>
           </w:p>
         </w:tc>
       </w:tr>
@@ -1938,15 +1865,22 @@
                 <w:rFonts w:asciiTheme="majorHAnsi" w:hAnsiTheme="majorHAnsi" w:cstheme="majorHAnsi"/>
                 <w:sz w:val="24"/>
               </w:rPr>
-              <w:t>booleans</w:t>
-            </w:r>
-            <w:proofErr w:type="spellEnd"/>
-          </w:p>
-        </w:tc>
-        <w:tc>
-          <w:tcPr>
-            <w:tcW w:w="2087" w:type="pct"/>
-            <w:gridSpan w:val="4"/>
+              <w:t>arrays</w:t>
+            </w:r>
+            <w:proofErr w:type="spellEnd"/>
+            <w:r>
+              <w:rPr>
+                <w:rFonts w:asciiTheme="majorHAnsi" w:hAnsiTheme="majorHAnsi" w:cstheme="majorHAnsi"/>
+                <w:sz w:val="24"/>
+              </w:rPr>
+              <w:t xml:space="preserve"> acceso</w:t>
+            </w:r>
+          </w:p>
+        </w:tc>
+        <w:tc>
+          <w:tcPr>
+            <w:tcW w:w="2099" w:type="pct"/>
+            <w:gridSpan w:val="3"/>
             <w:vAlign w:val="center"/>
           </w:tcPr>
           <w:p>
@@ -1963,13 +1897,27 @@
                 <w:rFonts w:ascii="Verdana" w:hAnsi="Verdana"/>
                 <w:sz w:val="20"/>
               </w:rPr>
-              <w:t>a = true; // a=false;</w:t>
-            </w:r>
-          </w:p>
-        </w:tc>
-        <w:tc>
-          <w:tcPr>
-            <w:tcW w:w="2102" w:type="pct"/>
+              <w:t xml:space="preserve">a[0] </w:t>
+            </w:r>
+            <w:r>
+              <w:rPr>
+                <w:rFonts w:ascii="Verdana" w:hAnsi="Verdana"/>
+                <w:sz w:val="20"/>
+              </w:rPr>
+              <w:sym w:font="Wingdings" w:char="F0E0"/>
+            </w:r>
+            <w:r>
+              <w:rPr>
+                <w:rFonts w:ascii="Verdana" w:hAnsi="Verdana"/>
+                <w:sz w:val="20"/>
+              </w:rPr>
+              <w:t xml:space="preserve"> pato</w:t>
+            </w:r>
+          </w:p>
+        </w:tc>
+        <w:tc>
+          <w:tcPr>
+            <w:tcW w:w="2090" w:type="pct"/>
             <w:gridSpan w:val="3"/>
             <w:vAlign w:val="center"/>
           </w:tcPr>
@@ -1978,16 +1926,138 @@
               <w:jc w:val="center"/>
               <w:cnfStyle w:val="000000000000" w:firstRow="0" w:lastRow="0" w:firstColumn="0" w:lastColumn="0" w:oddVBand="0" w:evenVBand="0" w:oddHBand="0" w:evenHBand="0" w:firstRowFirstColumn="0" w:firstRowLastColumn="0" w:lastRowFirstColumn="0" w:lastRowLastColumn="0"/>
               <w:rPr>
-                <w:rFonts w:ascii="Verdana" w:hAnsi="Verdana"/>
-                <w:sz w:val="20"/>
-              </w:rPr>
-            </w:pPr>
-            <w:r>
-              <w:rPr>
-                <w:rFonts w:ascii="Verdana" w:hAnsi="Verdana"/>
-                <w:sz w:val="20"/>
-              </w:rPr>
-              <w:t>$a=True; // $a=False;</w:t>
+                <w:lang w:val="en-GB"/>
+              </w:rPr>
+            </w:pPr>
+            <w:r>
+              <w:rPr>
+                <w:rFonts w:ascii="Verdana" w:hAnsi="Verdana"/>
+                <w:sz w:val="20"/>
+                <w:lang w:val="en-GB"/>
+              </w:rPr>
+              <w:t xml:space="preserve">a[0] </w:t>
+            </w:r>
+            <w:r>
+              <w:rPr>
+                <w:rFonts w:ascii="Verdana" w:hAnsi="Verdana"/>
+                <w:sz w:val="20"/>
+              </w:rPr>
+              <w:sym w:font="Wingdings" w:char="F0E0"/>
+            </w:r>
+            <w:r>
+              <w:rPr>
+                <w:rFonts w:ascii="Verdana" w:hAnsi="Verdana"/>
+                <w:sz w:val="20"/>
+                <w:lang w:val="en-GB"/>
+              </w:rPr>
+              <w:t xml:space="preserve"> string(4) </w:t>
+            </w:r>
+            <w:proofErr w:type="spellStart"/>
+            <w:r>
+              <w:rPr>
+                <w:rFonts w:ascii="Verdana" w:hAnsi="Verdana"/>
+                <w:sz w:val="20"/>
+                <w:lang w:val="en-GB"/>
+              </w:rPr>
+              <w:t>pato</w:t>
+            </w:r>
+            <w:proofErr w:type="spellEnd"/>
+            <w:r>
+              <w:rPr>
+                <w:lang w:val="en-GB"/>
+              </w:rPr>
+              <w:t xml:space="preserve"> </w:t>
+            </w:r>
+            <w:proofErr w:type="spellStart"/>
+            <w:r>
+              <w:rPr>
+                <w:b/>
+                <w:color w:val="ED7D31" w:themeColor="accent2"/>
+                <w:lang w:val="en-GB"/>
+              </w:rPr>
+              <w:t>php</w:t>
+            </w:r>
+            <w:proofErr w:type="spellEnd"/>
+            <w:r>
+              <w:rPr>
+                <w:b/>
+                <w:color w:val="ED7D31" w:themeColor="accent2"/>
+                <w:lang w:val="en-GB"/>
+              </w:rPr>
+              <w:t xml:space="preserve"> 8.0</w:t>
+            </w:r>
+          </w:p>
+          <w:p>
+            <w:pPr>
+              <w:jc w:val="center"/>
+              <w:cnfStyle w:val="000000000000" w:firstRow="0" w:lastRow="0" w:firstColumn="0" w:lastColumn="0" w:oddVBand="0" w:evenVBand="0" w:oddHBand="0" w:evenHBand="0" w:firstRowFirstColumn="0" w:firstRowLastColumn="0" w:lastRowFirstColumn="0" w:lastRowLastColumn="0"/>
+              <w:rPr>
+                <w:lang w:val="en-GB"/>
+              </w:rPr>
+            </w:pPr>
+            <w:r>
+              <w:rPr>
+                <w:rFonts w:ascii="Verdana" w:hAnsi="Verdana"/>
+                <w:sz w:val="20"/>
+                <w:lang w:val="en-GB"/>
+              </w:rPr>
+              <w:t xml:space="preserve">a{0} </w:t>
+            </w:r>
+            <w:r>
+              <w:rPr>
+                <w:rFonts w:ascii="Verdana" w:hAnsi="Verdana"/>
+                <w:sz w:val="20"/>
+              </w:rPr>
+              <w:sym w:font="Wingdings" w:char="F0E0"/>
+            </w:r>
+            <w:r>
+              <w:rPr>
+                <w:rFonts w:ascii="Verdana" w:hAnsi="Verdana"/>
+                <w:sz w:val="20"/>
+                <w:lang w:val="en-GB"/>
+              </w:rPr>
+              <w:t xml:space="preserve"> string(4) </w:t>
+            </w:r>
+            <w:proofErr w:type="spellStart"/>
+            <w:r>
+              <w:rPr>
+                <w:rFonts w:ascii="Verdana" w:hAnsi="Verdana"/>
+                <w:sz w:val="20"/>
+                <w:lang w:val="en-GB"/>
+              </w:rPr>
+              <w:t>pato</w:t>
+            </w:r>
+            <w:proofErr w:type="spellEnd"/>
+            <w:r>
+              <w:rPr>
+                <w:lang w:val="en-GB"/>
+              </w:rPr>
+              <w:t xml:space="preserve"> </w:t>
+            </w:r>
+            <w:proofErr w:type="spellStart"/>
+            <w:r>
+              <w:rPr>
+                <w:b/>
+                <w:color w:val="ED7D31" w:themeColor="accent2"/>
+                <w:lang w:val="en-GB"/>
+              </w:rPr>
+              <w:t>php</w:t>
+            </w:r>
+            <w:proofErr w:type="spellEnd"/>
+            <w:r>
+              <w:rPr>
+                <w:b/>
+                <w:color w:val="ED7D31" w:themeColor="accent2"/>
+                <w:lang w:val="en-GB"/>
+              </w:rPr>
+              <w:t xml:space="preserve"> 7.4 deprecated</w:t>
+            </w:r>
+            <w:r>
+              <w:rPr>
+                <w:color w:val="4472C4" w:themeColor="accent5"/>
+                <w:lang w:val="en-GB"/>
+              </w:rPr>
+              <w:t>.</w:t>
             </w:r>
           </w:p>
         </w:tc>
@@ -2011,11 +2081,90 @@
                 <w:sz w:val="24"/>
               </w:rPr>
             </w:pPr>
+            <w:proofErr w:type="spellStart"/>
             <w:r>
               <w:rPr>
                 <w:rFonts w:asciiTheme="majorHAnsi" w:hAnsiTheme="majorHAnsi" w:cstheme="majorHAnsi"/>
                 <w:sz w:val="24"/>
               </w:rPr>
+              <w:t>booleans</w:t>
+            </w:r>
+            <w:proofErr w:type="spellEnd"/>
+          </w:p>
+        </w:tc>
+        <w:tc>
+          <w:tcPr>
+            <w:tcW w:w="2099" w:type="pct"/>
+            <w:gridSpan w:val="3"/>
+            <w:vAlign w:val="center"/>
+          </w:tcPr>
+          <w:p>
+            <w:pPr>
+              <w:jc w:val="center"/>
+              <w:cnfStyle w:val="000000100000" w:firstRow="0" w:lastRow="0" w:firstColumn="0" w:lastColumn="0" w:oddVBand="0" w:evenVBand="0" w:oddHBand="1" w:evenHBand="0" w:firstRowFirstColumn="0" w:firstRowLastColumn="0" w:lastRowFirstColumn="0" w:lastRowLastColumn="0"/>
+              <w:rPr>
+                <w:rFonts w:ascii="Verdana" w:hAnsi="Verdana"/>
+                <w:sz w:val="20"/>
+              </w:rPr>
+            </w:pPr>
+            <w:r>
+              <w:rPr>
+                <w:rFonts w:ascii="Verdana" w:hAnsi="Verdana"/>
+                <w:sz w:val="20"/>
+              </w:rPr>
+              <w:t>a = true; // a=false;</w:t>
+            </w:r>
+          </w:p>
+        </w:tc>
+        <w:tc>
+          <w:tcPr>
+            <w:tcW w:w="2090" w:type="pct"/>
+            <w:gridSpan w:val="3"/>
+            <w:vAlign w:val="center"/>
+          </w:tcPr>
+          <w:p>
+            <w:pPr>
+              <w:jc w:val="center"/>
+              <w:cnfStyle w:val="000000100000" w:firstRow="0" w:lastRow="0" w:firstColumn="0" w:lastColumn="0" w:oddVBand="0" w:evenVBand="0" w:oddHBand="1" w:evenHBand="0" w:firstRowFirstColumn="0" w:firstRowLastColumn="0" w:lastRowFirstColumn="0" w:lastRowLastColumn="0"/>
+              <w:rPr>
+                <w:rFonts w:ascii="Verdana" w:hAnsi="Verdana"/>
+                <w:sz w:val="20"/>
+              </w:rPr>
+            </w:pPr>
+            <w:r>
+              <w:rPr>
+                <w:rFonts w:ascii="Verdana" w:hAnsi="Verdana"/>
+                <w:sz w:val="20"/>
+              </w:rPr>
+              <w:t>$a=True; // $a=False;</w:t>
+            </w:r>
+          </w:p>
+        </w:tc>
+      </w:tr>
+      <w:tr>
+        <w:trPr>
+          <w:tblCellSpacing w:w="14" w:type="dxa"/>
+        </w:trPr>
+        <w:tc>
+          <w:tcPr>
+            <w:cnfStyle w:val="001000000000" w:firstRow="0" w:lastRow="0" w:firstColumn="1" w:lastColumn="0" w:oddVBand="0" w:evenVBand="0" w:oddHBand="0" w:evenHBand="0" w:firstRowFirstColumn="0" w:firstRowLastColumn="0" w:lastRowFirstColumn="0" w:lastRowLastColumn="0"/>
+            <w:tcW w:w="759" w:type="pct"/>
+            <w:vAlign w:val="center"/>
+          </w:tcPr>
+          <w:p>
+            <w:pPr>
+              <w:jc w:val="center"/>
+              <w:rPr>
+                <w:rFonts w:asciiTheme="majorHAnsi" w:hAnsiTheme="majorHAnsi" w:cstheme="majorHAnsi"/>
+                <w:sz w:val="24"/>
+              </w:rPr>
+            </w:pPr>
+            <w:r>
+              <w:rPr>
+                <w:rFonts w:asciiTheme="majorHAnsi" w:hAnsiTheme="majorHAnsi" w:cstheme="majorHAnsi"/>
+                <w:sz w:val="24"/>
+              </w:rPr>
+              <w:lastRenderedPageBreak/>
               <w:t>funciones</w:t>
             </w:r>
           </w:p>
@@ -2023,255 +2172,462 @@
         <w:tc>
           <w:tcPr>
             <w:tcW w:w="1558" w:type="pct"/>
+            <w:gridSpan w:val="2"/>
+            <w:vAlign w:val="center"/>
+          </w:tcPr>
+          <w:p>
+            <w:pPr>
+              <w:jc w:val="center"/>
+              <w:cnfStyle w:val="000000000000" w:firstRow="0" w:lastRow="0" w:firstColumn="0" w:lastColumn="0" w:oddVBand="0" w:evenVBand="0" w:oddHBand="0" w:evenHBand="0" w:firstRowFirstColumn="0" w:firstRowLastColumn="0" w:lastRowFirstColumn="0" w:lastRowLastColumn="0"/>
+              <w:rPr>
+                <w:rFonts w:ascii="Verdana" w:hAnsi="Verdana"/>
+                <w:sz w:val="20"/>
+                <w:lang w:val="en-GB"/>
+              </w:rPr>
+            </w:pPr>
+            <w:r>
+              <w:rPr>
+                <w:rFonts w:ascii="Verdana" w:hAnsi="Verdana"/>
+                <w:sz w:val="20"/>
+                <w:lang w:val="en-GB"/>
+              </w:rPr>
+              <w:t xml:space="preserve">function </w:t>
+            </w:r>
+            <w:proofErr w:type="gramStart"/>
+            <w:r>
+              <w:rPr>
+                <w:rFonts w:ascii="Verdana" w:hAnsi="Verdana"/>
+                <w:sz w:val="20"/>
+                <w:lang w:val="en-GB"/>
+              </w:rPr>
+              <w:t>foo</w:t>
+            </w:r>
+            <w:r>
+              <w:rPr>
+                <w:rFonts w:ascii="Verdana" w:hAnsi="Verdana"/>
+                <w:sz w:val="20"/>
+                <w:lang w:val="en-GB"/>
+              </w:rPr>
+              <w:t>(</w:t>
+            </w:r>
+            <w:proofErr w:type="gramEnd"/>
+            <w:r>
+              <w:rPr>
+                <w:rFonts w:ascii="Verdana" w:hAnsi="Verdana"/>
+                <w:sz w:val="20"/>
+                <w:lang w:val="en-GB"/>
+              </w:rPr>
+              <w:t xml:space="preserve">arg1, arg2, …, </w:t>
+            </w:r>
+            <w:proofErr w:type="spellStart"/>
+            <w:r>
+              <w:rPr>
+                <w:rFonts w:ascii="Verdana" w:hAnsi="Verdana"/>
+                <w:sz w:val="20"/>
+                <w:lang w:val="en-GB"/>
+              </w:rPr>
+              <w:t>argn</w:t>
+            </w:r>
+            <w:proofErr w:type="spellEnd"/>
+            <w:r>
+              <w:rPr>
+                <w:rFonts w:ascii="Verdana" w:hAnsi="Verdana"/>
+                <w:sz w:val="20"/>
+                <w:lang w:val="en-GB"/>
+              </w:rPr>
+              <w:t>){{</w:t>
+            </w:r>
+          </w:p>
+          <w:p>
+            <w:pPr>
+              <w:jc w:val="center"/>
+              <w:cnfStyle w:val="000000000000" w:firstRow="0" w:lastRow="0" w:firstColumn="0" w:lastColumn="0" w:oddVBand="0" w:evenVBand="0" w:oddHBand="0" w:evenHBand="0" w:firstRowFirstColumn="0" w:firstRowLastColumn="0" w:lastRowFirstColumn="0" w:lastRowLastColumn="0"/>
+              <w:rPr>
+                <w:rFonts w:ascii="Verdana" w:hAnsi="Verdana"/>
+                <w:sz w:val="20"/>
+                <w:lang w:val="en-GB"/>
+              </w:rPr>
+            </w:pPr>
+            <w:proofErr w:type="gramStart"/>
+            <w:r>
+              <w:rPr>
+                <w:rFonts w:ascii="Verdana" w:hAnsi="Verdana"/>
+                <w:sz w:val="20"/>
+                <w:lang w:val="en-GB"/>
+              </w:rPr>
+              <w:t>console.log(</w:t>
+            </w:r>
+            <w:proofErr w:type="gramEnd"/>
+            <w:r>
+              <w:rPr>
+                <w:rFonts w:ascii="Verdana" w:hAnsi="Verdana"/>
+                <w:sz w:val="20"/>
+                <w:lang w:val="en-GB"/>
+              </w:rPr>
+              <w:t>"Example function.\n";)</w:t>
+            </w:r>
+          </w:p>
+          <w:p>
+            <w:pPr>
+              <w:jc w:val="center"/>
+              <w:cnfStyle w:val="000000000000" w:firstRow="0" w:lastRow="0" w:firstColumn="0" w:lastColumn="0" w:oddVBand="0" w:evenVBand="0" w:oddHBand="0" w:evenHBand="0" w:firstRowFirstColumn="0" w:firstRowLastColumn="0" w:lastRowFirstColumn="0" w:lastRowLastColumn="0"/>
+              <w:rPr>
+                <w:rFonts w:ascii="Verdana" w:hAnsi="Verdana"/>
+                <w:sz w:val="20"/>
+              </w:rPr>
+            </w:pPr>
+            <w:proofErr w:type="spellStart"/>
+            <w:r>
+              <w:rPr>
+                <w:rFonts w:ascii="Verdana" w:hAnsi="Verdana"/>
+                <w:sz w:val="20"/>
+              </w:rPr>
+              <w:t>return</w:t>
+            </w:r>
+            <w:proofErr w:type="spellEnd"/>
+            <w:r>
+              <w:rPr>
+                <w:rFonts w:ascii="Verdana" w:hAnsi="Verdana"/>
+                <w:sz w:val="20"/>
+              </w:rPr>
+              <w:t xml:space="preserve"> ;}</w:t>
+            </w:r>
+          </w:p>
+        </w:tc>
+        <w:tc>
+          <w:tcPr>
+            <w:tcW w:w="529" w:type="pct"/>
+            <w:vAlign w:val="center"/>
+          </w:tcPr>
+          <w:p>
+            <w:pPr>
+              <w:ind w:left="-64" w:hanging="28"/>
+              <w:jc w:val="center"/>
+              <w:cnfStyle w:val="000000000000" w:firstRow="0" w:lastRow="0" w:firstColumn="0" w:lastColumn="0" w:oddVBand="0" w:evenVBand="0" w:oddHBand="0" w:evenHBand="0" w:firstRowFirstColumn="0" w:firstRowLastColumn="0" w:lastRowFirstColumn="0" w:lastRowLastColumn="0"/>
+            </w:pPr>
+            <w:r>
+              <w:t xml:space="preserve">Case </w:t>
+            </w:r>
+            <w:proofErr w:type="spellStart"/>
+            <w:r>
+              <w:t>Sensitive</w:t>
+            </w:r>
+            <w:proofErr w:type="spellEnd"/>
+          </w:p>
+        </w:tc>
+        <w:tc>
+          <w:tcPr>
+            <w:tcW w:w="1377" w:type="pct"/>
+            <w:gridSpan w:val="2"/>
+            <w:vAlign w:val="center"/>
+          </w:tcPr>
+          <w:p>
+            <w:pPr>
+              <w:jc w:val="center"/>
+              <w:cnfStyle w:val="000000000000" w:firstRow="0" w:lastRow="0" w:firstColumn="0" w:lastColumn="0" w:oddVBand="0" w:evenVBand="0" w:oddHBand="0" w:evenHBand="0" w:firstRowFirstColumn="0" w:firstRowLastColumn="0" w:lastRowFirstColumn="0" w:lastRowLastColumn="0"/>
+              <w:rPr>
+                <w:rFonts w:ascii="Verdana" w:hAnsi="Verdana"/>
+                <w:sz w:val="20"/>
+                <w:lang w:val="en-GB"/>
+              </w:rPr>
+            </w:pPr>
+            <w:r>
+              <w:rPr>
+                <w:rFonts w:ascii="Verdana" w:hAnsi="Verdana"/>
+                <w:sz w:val="20"/>
+                <w:lang w:val="en-GB"/>
+              </w:rPr>
+              <w:t xml:space="preserve">function </w:t>
+            </w:r>
+            <w:proofErr w:type="gramStart"/>
+            <w:r>
+              <w:rPr>
+                <w:rFonts w:ascii="Verdana" w:hAnsi="Verdana"/>
+                <w:sz w:val="20"/>
+                <w:lang w:val="en-GB"/>
+              </w:rPr>
+              <w:t>foo(</w:t>
+            </w:r>
+            <w:proofErr w:type="gramEnd"/>
+            <w:r>
+              <w:rPr>
+                <w:rFonts w:ascii="Verdana" w:hAnsi="Verdana"/>
+                <w:sz w:val="20"/>
+                <w:lang w:val="en-GB"/>
+              </w:rPr>
+              <w:t>$arg_1, $arg_2, $</w:t>
+            </w:r>
+            <w:proofErr w:type="spellStart"/>
+            <w:r>
+              <w:rPr>
+                <w:rFonts w:ascii="Verdana" w:hAnsi="Verdana"/>
+                <w:sz w:val="20"/>
+                <w:lang w:val="en-GB"/>
+              </w:rPr>
+              <w:t>arg_n</w:t>
+            </w:r>
+            <w:proofErr w:type="spellEnd"/>
+            <w:r>
+              <w:rPr>
+                <w:rFonts w:ascii="Verdana" w:hAnsi="Verdana"/>
+                <w:sz w:val="20"/>
+                <w:lang w:val="en-GB"/>
+              </w:rPr>
+              <w:t>){</w:t>
+            </w:r>
+          </w:p>
+          <w:p>
+            <w:pPr>
+              <w:jc w:val="center"/>
+              <w:cnfStyle w:val="000000000000" w:firstRow="0" w:lastRow="0" w:firstColumn="0" w:lastColumn="0" w:oddVBand="0" w:evenVBand="0" w:oddHBand="0" w:evenHBand="0" w:firstRowFirstColumn="0" w:firstRowLastColumn="0" w:lastRowFirstColumn="0" w:lastRowLastColumn="0"/>
+              <w:rPr>
+                <w:rFonts w:ascii="Verdana" w:hAnsi="Verdana"/>
+                <w:sz w:val="20"/>
+                <w:lang w:val="en-GB"/>
+              </w:rPr>
+            </w:pPr>
+            <w:r>
+              <w:rPr>
+                <w:rFonts w:ascii="Verdana" w:hAnsi="Verdana"/>
+                <w:sz w:val="20"/>
+                <w:lang w:val="en-GB"/>
+              </w:rPr>
+              <w:t>echo "Example function.\n";</w:t>
+            </w:r>
+          </w:p>
+          <w:p>
+            <w:pPr>
+              <w:jc w:val="center"/>
+              <w:cnfStyle w:val="000000000000" w:firstRow="0" w:lastRow="0" w:firstColumn="0" w:lastColumn="0" w:oddVBand="0" w:evenVBand="0" w:oddHBand="0" w:evenHBand="0" w:firstRowFirstColumn="0" w:firstRowLastColumn="0" w:lastRowFirstColumn="0" w:lastRowLastColumn="0"/>
+              <w:rPr>
+                <w:rFonts w:ascii="Verdana" w:hAnsi="Verdana"/>
+                <w:sz w:val="20"/>
+                <w:lang w:val="en-GB"/>
+              </w:rPr>
+            </w:pPr>
+            <w:r>
+              <w:rPr>
+                <w:rFonts w:ascii="Verdana" w:hAnsi="Verdana"/>
+                <w:sz w:val="20"/>
+                <w:lang w:val="en-GB"/>
+              </w:rPr>
+              <w:t xml:space="preserve">return </w:t>
+            </w:r>
+            <w:r>
+              <w:rPr>
+                <w:rFonts w:ascii="Verdana" w:hAnsi="Verdana"/>
+                <w:sz w:val="20"/>
+                <w:lang w:val="en-GB"/>
+              </w:rPr>
+              <w:t>;}</w:t>
+            </w:r>
+          </w:p>
+        </w:tc>
+        <w:tc>
+          <w:tcPr>
+            <w:tcW w:w="700" w:type="pct"/>
+            <w:vAlign w:val="center"/>
+          </w:tcPr>
+          <w:p>
+            <w:pPr>
+              <w:jc w:val="center"/>
+              <w:cnfStyle w:val="000000000000" w:firstRow="0" w:lastRow="0" w:firstColumn="0" w:lastColumn="0" w:oddVBand="0" w:evenVBand="0" w:oddHBand="0" w:evenHBand="0" w:firstRowFirstColumn="0" w:firstRowLastColumn="0" w:lastRowFirstColumn="0" w:lastRowLastColumn="0"/>
+            </w:pPr>
+            <w:r>
+              <w:t>Case</w:t>
+            </w:r>
+            <w:r>
+              <w:t xml:space="preserve"> </w:t>
+            </w:r>
+            <w:proofErr w:type="spellStart"/>
+            <w:r>
+              <w:t>InsensiTive</w:t>
+            </w:r>
+            <w:proofErr w:type="spellEnd"/>
+          </w:p>
+        </w:tc>
+      </w:tr>
+      <w:tr>
+        <w:trPr>
+          <w:cnfStyle w:val="000000100000" w:firstRow="0" w:lastRow="0" w:firstColumn="0" w:lastColumn="0" w:oddVBand="0" w:evenVBand="0" w:oddHBand="1" w:evenHBand="0" w:firstRowFirstColumn="0" w:firstRowLastColumn="0" w:lastRowFirstColumn="0" w:lastRowLastColumn="0"/>
+          <w:tblCellSpacing w:w="14" w:type="dxa"/>
+        </w:trPr>
+        <w:tc>
+          <w:tcPr>
+            <w:cnfStyle w:val="001000000000" w:firstRow="0" w:lastRow="0" w:firstColumn="1" w:lastColumn="0" w:oddVBand="0" w:evenVBand="0" w:oddHBand="0" w:evenHBand="0" w:firstRowFirstColumn="0" w:firstRowLastColumn="0" w:lastRowFirstColumn="0" w:lastRowLastColumn="0"/>
+            <w:tcW w:w="759" w:type="pct"/>
+            <w:vAlign w:val="center"/>
+          </w:tcPr>
+          <w:p>
+            <w:pPr>
+              <w:jc w:val="center"/>
+              <w:rPr>
+                <w:rFonts w:asciiTheme="majorHAnsi" w:hAnsiTheme="majorHAnsi" w:cstheme="majorHAnsi"/>
+                <w:sz w:val="24"/>
+              </w:rPr>
+            </w:pPr>
+            <w:r>
+              <w:rPr>
+                <w:rFonts w:asciiTheme="majorHAnsi" w:hAnsiTheme="majorHAnsi" w:cstheme="majorHAnsi"/>
+                <w:sz w:val="24"/>
+              </w:rPr>
+              <w:t>bucles</w:t>
+            </w:r>
+          </w:p>
+        </w:tc>
+        <w:tc>
+          <w:tcPr>
+            <w:tcW w:w="2099" w:type="pct"/>
             <w:gridSpan w:val="3"/>
             <w:vAlign w:val="center"/>
           </w:tcPr>
           <w:p>
             <w:pPr>
+              <w:ind w:left="-64" w:hanging="28"/>
               <w:jc w:val="center"/>
               <w:cnfStyle w:val="000000100000" w:firstRow="0" w:lastRow="0" w:firstColumn="0" w:lastColumn="0" w:oddVBand="0" w:evenVBand="0" w:oddHBand="1" w:evenHBand="0" w:firstRowFirstColumn="0" w:firstRowLastColumn="0" w:lastRowFirstColumn="0" w:lastRowLastColumn="0"/>
-              <w:rPr>
-                <w:rFonts w:ascii="Verdana" w:hAnsi="Verdana"/>
-                <w:sz w:val="20"/>
-              </w:rPr>
-            </w:pPr>
-            <w:r>
-              <w:rPr>
-                <w:rFonts w:ascii="Verdana" w:hAnsi="Verdana"/>
-                <w:sz w:val="20"/>
-              </w:rPr>
-              <w:t xml:space="preserve">function </w:t>
-            </w:r>
-            <w:proofErr w:type="gramStart"/>
-            <w:r>
-              <w:rPr>
-                <w:rFonts w:ascii="Verdana" w:hAnsi="Verdana"/>
-                <w:sz w:val="20"/>
-              </w:rPr>
-              <w:t>foo</w:t>
-            </w:r>
-            <w:r>
-              <w:rPr>
-                <w:rFonts w:ascii="Verdana" w:hAnsi="Verdana"/>
-                <w:sz w:val="20"/>
-              </w:rPr>
+            </w:pPr>
+            <w:proofErr w:type="spellStart"/>
+            <w:r>
+              <w:rPr>
+                <w:rFonts w:ascii="Verdana" w:hAnsi="Verdana"/>
+                <w:sz w:val="20"/>
+                <w:lang w:val="en-GB"/>
+              </w:rPr>
+              <w:t>var_array.foreac</w:t>
+            </w:r>
+            <w:r>
+              <w:rPr>
+                <w:rFonts w:ascii="Verdana" w:hAnsi="Verdana"/>
+                <w:sz w:val="20"/>
+                <w:lang w:val="en-GB"/>
+              </w:rPr>
+              <w:t>h</w:t>
+            </w:r>
+            <w:proofErr w:type="spellEnd"/>
+            <w:r>
+              <w:rPr>
+                <w:rFonts w:ascii="Verdana" w:hAnsi="Verdana"/>
+                <w:sz w:val="20"/>
+                <w:lang w:val="en-GB"/>
+              </w:rPr>
+              <w:t xml:space="preserve">(function a </w:t>
+            </w:r>
+            <w:proofErr w:type="spellStart"/>
+            <w:r>
+              <w:rPr>
+                <w:rFonts w:ascii="Verdana" w:hAnsi="Verdana"/>
+                <w:sz w:val="20"/>
+                <w:lang w:val="en-GB"/>
+              </w:rPr>
+              <w:t>aplicar</w:t>
+            </w:r>
+            <w:proofErr w:type="spellEnd"/>
+            <w:r>
+              <w:rPr>
+                <w:rFonts w:ascii="Verdana" w:hAnsi="Verdana"/>
+                <w:sz w:val="20"/>
+                <w:lang w:val="en-GB"/>
+              </w:rPr>
+              <w:t>)</w:t>
+            </w:r>
+          </w:p>
+        </w:tc>
+        <w:tc>
+          <w:tcPr>
+            <w:tcW w:w="2090" w:type="pct"/>
+            <w:gridSpan w:val="3"/>
+            <w:vAlign w:val="center"/>
+          </w:tcPr>
+          <w:p>
+            <w:pPr>
+              <w:jc w:val="center"/>
+              <w:cnfStyle w:val="000000100000" w:firstRow="0" w:lastRow="0" w:firstColumn="0" w:lastColumn="0" w:oddVBand="0" w:evenVBand="0" w:oddHBand="1" w:evenHBand="0" w:firstRowFirstColumn="0" w:firstRowLastColumn="0" w:lastRowFirstColumn="0" w:lastRowLastColumn="0"/>
+            </w:pPr>
+            <w:proofErr w:type="spellStart"/>
+            <w:r>
+              <w:t>foreach</w:t>
+            </w:r>
+            <w:proofErr w:type="spellEnd"/>
+            <w:r>
               <w:t>(</w:t>
             </w:r>
-            <w:proofErr w:type="gramEnd"/>
-            <w:r>
-              <w:rPr>
-                <w:rFonts w:ascii="Verdana" w:hAnsi="Verdana"/>
-                <w:sz w:val="20"/>
-              </w:rPr>
-              <w:t xml:space="preserve">arg1, arg2, …, </w:t>
-            </w:r>
-            <w:proofErr w:type="spellStart"/>
-            <w:r>
-              <w:rPr>
-                <w:rFonts w:ascii="Verdana" w:hAnsi="Verdana"/>
-                <w:sz w:val="20"/>
-              </w:rPr>
-              <w:t>argn</w:t>
-            </w:r>
-            <w:proofErr w:type="spellEnd"/>
-            <w:r>
-              <w:rPr>
-                <w:rFonts w:ascii="Verdana" w:hAnsi="Verdana"/>
-                <w:sz w:val="20"/>
-              </w:rPr>
-              <w:t>){{</w:t>
-            </w:r>
-          </w:p>
-          <w:p>
-            <w:pPr>
-              <w:jc w:val="center"/>
-              <w:cnfStyle w:val="000000100000" w:firstRow="0" w:lastRow="0" w:firstColumn="0" w:lastColumn="0" w:oddVBand="0" w:evenVBand="0" w:oddHBand="1" w:evenHBand="0" w:firstRowFirstColumn="0" w:firstRowLastColumn="0" w:lastRowFirstColumn="0" w:lastRowLastColumn="0"/>
-              <w:rPr>
-                <w:rFonts w:ascii="Verdana" w:hAnsi="Verdana"/>
-                <w:sz w:val="20"/>
-              </w:rPr>
-            </w:pPr>
-            <w:proofErr w:type="gramStart"/>
-            <w:r>
-              <w:rPr>
-                <w:rFonts w:ascii="Verdana" w:hAnsi="Verdana"/>
-                <w:sz w:val="20"/>
-              </w:rPr>
-              <w:t>console.log(</w:t>
-            </w:r>
-            <w:proofErr w:type="gramEnd"/>
-            <w:r>
-              <w:rPr>
-                <w:rFonts w:ascii="Verdana" w:hAnsi="Verdana"/>
-                <w:sz w:val="20"/>
-              </w:rPr>
-              <w:t>"Example function.\n";</w:t>
-            </w:r>
-            <w:r>
-              <w:rPr>
-                <w:rFonts w:ascii="Verdana" w:hAnsi="Verdana"/>
-                <w:sz w:val="20"/>
-              </w:rPr>
+            <w:r>
+              <w:t>iterable</w:t>
+            </w:r>
+            <w:r>
               <w:t>)</w:t>
             </w:r>
           </w:p>
-          <w:p>
-            <w:pPr>
-              <w:jc w:val="center"/>
-              <w:cnfStyle w:val="000000100000" w:firstRow="0" w:lastRow="0" w:firstColumn="0" w:lastColumn="0" w:oddVBand="0" w:evenVBand="0" w:oddHBand="1" w:evenHBand="0" w:firstRowFirstColumn="0" w:firstRowLastColumn="0" w:lastRowFirstColumn="0" w:lastRowLastColumn="0"/>
-              <w:rPr>
-                <w:rFonts w:ascii="Verdana" w:hAnsi="Verdana"/>
-                <w:sz w:val="20"/>
-              </w:rPr>
-            </w:pPr>
-            <w:r>
-              <w:rPr>
-                <w:rFonts w:ascii="Verdana" w:hAnsi="Verdana"/>
-                <w:sz w:val="20"/>
-              </w:rPr>
-              <w:t>return ;}</w:t>
-            </w:r>
-          </w:p>
-        </w:tc>
-        <w:tc>
-          <w:tcPr>
-            <w:tcW w:w="516" w:type="pct"/>
+        </w:tc>
+      </w:tr>
+      <w:tr>
+        <w:trPr>
+          <w:tblCellSpacing w:w="14" w:type="dxa"/>
+        </w:trPr>
+        <w:tc>
+          <w:tcPr>
+            <w:cnfStyle w:val="001000000000" w:firstRow="0" w:lastRow="0" w:firstColumn="1" w:lastColumn="0" w:oddVBand="0" w:evenVBand="0" w:oddHBand="0" w:evenHBand="0" w:firstRowFirstColumn="0" w:firstRowLastColumn="0" w:lastRowFirstColumn="0" w:lastRowLastColumn="0"/>
+            <w:tcW w:w="759" w:type="pct"/>
+            <w:vAlign w:val="center"/>
+          </w:tcPr>
+          <w:p>
+            <w:pPr>
+              <w:jc w:val="center"/>
+              <w:rPr>
+                <w:rFonts w:asciiTheme="majorHAnsi" w:hAnsiTheme="majorHAnsi" w:cstheme="majorHAnsi"/>
+                <w:sz w:val="24"/>
+              </w:rPr>
+            </w:pPr>
+          </w:p>
+        </w:tc>
+        <w:tc>
+          <w:tcPr>
+            <w:tcW w:w="2099" w:type="pct"/>
+            <w:gridSpan w:val="3"/>
             <w:vAlign w:val="center"/>
           </w:tcPr>
           <w:p>
             <w:pPr>
               <w:ind w:left="-64" w:hanging="28"/>
               <w:jc w:val="center"/>
-              <w:cnfStyle w:val="000000100000" w:firstRow="0" w:lastRow="0" w:firstColumn="0" w:lastColumn="0" w:oddVBand="0" w:evenVBand="0" w:oddHBand="1" w:evenHBand="0" w:firstRowFirstColumn="0" w:firstRowLastColumn="0" w:lastRowFirstColumn="0" w:lastRowLastColumn="0"/>
-            </w:pPr>
-            <w:r>
-              <w:t xml:space="preserve">Case </w:t>
-            </w:r>
-            <w:proofErr w:type="spellStart"/>
-            <w:r>
-              <w:t>Sensitive</w:t>
-            </w:r>
-            <w:proofErr w:type="spellEnd"/>
-          </w:p>
-        </w:tc>
-        <w:tc>
-          <w:tcPr>
-            <w:tcW w:w="1463" w:type="pct"/>
+              <w:cnfStyle w:val="000000000000" w:firstRow="0" w:lastRow="0" w:firstColumn="0" w:lastColumn="0" w:oddVBand="0" w:evenVBand="0" w:oddHBand="0" w:evenHBand="0" w:firstRowFirstColumn="0" w:firstRowLastColumn="0" w:lastRowFirstColumn="0" w:lastRowLastColumn="0"/>
+              <w:rPr>
+                <w:rFonts w:ascii="Verdana" w:hAnsi="Verdana"/>
+                <w:sz w:val="20"/>
+                <w:lang w:val="en-GB"/>
+              </w:rPr>
+            </w:pPr>
+          </w:p>
+        </w:tc>
+        <w:tc>
+          <w:tcPr>
+            <w:tcW w:w="1377" w:type="pct"/>
             <w:gridSpan w:val="2"/>
             <w:vAlign w:val="center"/>
           </w:tcPr>
           <w:p>
             <w:pPr>
               <w:jc w:val="center"/>
-              <w:cnfStyle w:val="000000100000" w:firstRow="0" w:lastRow="0" w:firstColumn="0" w:lastColumn="0" w:oddVBand="0" w:evenVBand="0" w:oddHBand="1" w:evenHBand="0" w:firstRowFirstColumn="0" w:firstRowLastColumn="0" w:lastRowFirstColumn="0" w:lastRowLastColumn="0"/>
-              <w:rPr>
-                <w:rFonts w:ascii="Verdana" w:hAnsi="Verdana"/>
-                <w:sz w:val="20"/>
-              </w:rPr>
-            </w:pPr>
-            <w:r>
-              <w:rPr>
-                <w:rFonts w:ascii="Verdana" w:hAnsi="Verdana"/>
-                <w:sz w:val="20"/>
-              </w:rPr>
-              <w:t xml:space="preserve">function </w:t>
-            </w:r>
-            <w:proofErr w:type="gramStart"/>
-            <w:r>
-              <w:rPr>
-                <w:rFonts w:ascii="Verdana" w:hAnsi="Verdana"/>
-                <w:sz w:val="20"/>
-              </w:rPr>
-              <w:t>foo(</w:t>
-            </w:r>
-            <w:proofErr w:type="gramEnd"/>
-            <w:r>
-              <w:rPr>
-                <w:rFonts w:ascii="Verdana" w:hAnsi="Verdana"/>
-                <w:sz w:val="20"/>
-              </w:rPr>
-              <w:t>$arg_1, $arg_2, $</w:t>
-            </w:r>
-            <w:proofErr w:type="spellStart"/>
-            <w:r>
-              <w:rPr>
-                <w:rFonts w:ascii="Verdana" w:hAnsi="Verdana"/>
-                <w:sz w:val="20"/>
-              </w:rPr>
-              <w:t>arg_n</w:t>
-            </w:r>
-            <w:proofErr w:type="spellEnd"/>
-            <w:r>
-              <w:rPr>
-                <w:rFonts w:ascii="Verdana" w:hAnsi="Verdana"/>
-                <w:sz w:val="20"/>
-              </w:rPr>
-              <w:t>){</w:t>
-            </w:r>
-          </w:p>
-          <w:p>
-            <w:pPr>
-              <w:jc w:val="center"/>
-              <w:cnfStyle w:val="000000100000" w:firstRow="0" w:lastRow="0" w:firstColumn="0" w:lastColumn="0" w:oddVBand="0" w:evenVBand="0" w:oddHBand="1" w:evenHBand="0" w:firstRowFirstColumn="0" w:firstRowLastColumn="0" w:lastRowFirstColumn="0" w:lastRowLastColumn="0"/>
-              <w:rPr>
-                <w:rFonts w:ascii="Verdana" w:hAnsi="Verdana"/>
-                <w:sz w:val="20"/>
-              </w:rPr>
-            </w:pPr>
-            <w:r>
-              <w:rPr>
-                <w:rFonts w:ascii="Verdana" w:hAnsi="Verdana"/>
-                <w:sz w:val="20"/>
-              </w:rPr>
-              <w:t>echo "Example function.\n";</w:t>
-            </w:r>
-          </w:p>
-          <w:p>
-            <w:pPr>
-              <w:jc w:val="center"/>
-              <w:cnfStyle w:val="000000100000" w:firstRow="0" w:lastRow="0" w:firstColumn="0" w:lastColumn="0" w:oddVBand="0" w:evenVBand="0" w:oddHBand="1" w:evenHBand="0" w:firstRowFirstColumn="0" w:firstRowLastColumn="0" w:lastRowFirstColumn="0" w:lastRowLastColumn="0"/>
-              <w:rPr>
-                <w:rFonts w:ascii="Verdana" w:hAnsi="Verdana"/>
-                <w:sz w:val="20"/>
-              </w:rPr>
-            </w:pPr>
-            <w:r>
-              <w:rPr>
-                <w:rFonts w:ascii="Verdana" w:hAnsi="Verdana"/>
-                <w:sz w:val="20"/>
-              </w:rPr>
-              <w:t xml:space="preserve">return </w:t>
-            </w:r>
-            <w:r>
-              <w:rPr>
-                <w:rFonts w:ascii="Verdana" w:hAnsi="Verdana"/>
-                <w:sz w:val="20"/>
-              </w:rPr>
-              <w:t>;}</w:t>
-            </w:r>
-          </w:p>
-        </w:tc>
-        <w:tc>
-          <w:tcPr>
-            <w:tcW w:w="627" w:type="pct"/>
-            <w:vAlign w:val="center"/>
-          </w:tcPr>
-          <w:p>
-            <w:pPr>
-              <w:jc w:val="center"/>
-              <w:cnfStyle w:val="000000100000" w:firstRow="0" w:lastRow="0" w:firstColumn="0" w:lastColumn="0" w:oddVBand="0" w:evenVBand="0" w:oddHBand="1" w:evenHBand="0" w:firstRowFirstColumn="0" w:firstRowLastColumn="0" w:lastRowFirstColumn="0" w:lastRowLastColumn="0"/>
-            </w:pPr>
-            <w:r>
-              <w:t>Case</w:t>
-            </w:r>
-            <w:r>
-              <w:t xml:space="preserve"> </w:t>
-            </w:r>
-            <w:proofErr w:type="spellStart"/>
-            <w:r>
-              <w:t>InsensiTive</w:t>
-            </w:r>
-            <w:proofErr w:type="spellEnd"/>
+              <w:cnfStyle w:val="000000000000" w:firstRow="0" w:lastRow="0" w:firstColumn="0" w:lastColumn="0" w:oddVBand="0" w:evenVBand="0" w:oddHBand="0" w:evenHBand="0" w:firstRowFirstColumn="0" w:firstRowLastColumn="0" w:lastRowFirstColumn="0" w:lastRowLastColumn="0"/>
+              <w:rPr>
+                <w:rFonts w:ascii="Verdana" w:hAnsi="Verdana"/>
+                <w:sz w:val="20"/>
+                <w:lang w:val="en-GB"/>
+              </w:rPr>
+            </w:pPr>
+          </w:p>
+        </w:tc>
+        <w:tc>
+          <w:tcPr>
+            <w:tcW w:w="700" w:type="pct"/>
+            <w:vAlign w:val="center"/>
+          </w:tcPr>
+          <w:p>
+            <w:pPr>
+              <w:jc w:val="center"/>
+              <w:cnfStyle w:val="000000000000" w:firstRow="0" w:lastRow="0" w:firstColumn="0" w:lastColumn="0" w:oddVBand="0" w:evenVBand="0" w:oddHBand="0" w:evenHBand="0" w:firstRowFirstColumn="0" w:firstRowLastColumn="0" w:lastRowFirstColumn="0" w:lastRowLastColumn="0"/>
+            </w:pPr>
           </w:p>
         </w:tc>
       </w:tr>
@@ -2285,10 +2641,173 @@
     </w:p>
     <w:p>
       <w:pPr>
+        <w:pStyle w:val="Ttulo1"/>
         <w:rPr>
           <w:lang w:val="en-GB"/>
         </w:rPr>
       </w:pPr>
+      <w:r>
+        <w:rPr>
+          <w:lang w:val="en-GB"/>
+        </w:rPr>
+        <w:t>PHP-MySQL connexion</w:t>
+      </w:r>
+    </w:p>
+    <w:p>
+      <w:pPr>
+        <w:rPr>
+          <w:lang w:val="en-GB"/>
+        </w:rPr>
+      </w:pPr>
+    </w:p>
+    <w:p>
+      <w:r>
+        <w:t>El PDO se gestiona siempre en dos pasos:</w:t>
+      </w:r>
+    </w:p>
+    <w:p>
+      <w:pPr>
+        <w:pStyle w:val="Prrafodelista"/>
+        <w:numPr>
+          <w:ilvl w:val="0"/>
+          <w:numId w:val="2"/>
+        </w:numPr>
+      </w:pPr>
+      <w:r>
+        <w:t>Preparaci</w:t>
+      </w:r>
+      <w:r>
+        <w:t>ó</w:t>
+      </w:r>
+      <w:r>
+        <w:t>n</w:t>
+      </w:r>
+    </w:p>
+    <w:p>
+      <w:pPr>
+        <w:pStyle w:val="Prrafodelista"/>
+        <w:numPr>
+          <w:ilvl w:val="0"/>
+          <w:numId w:val="2"/>
+        </w:numPr>
+      </w:pPr>
+      <w:r>
+        <w:t>Ejecución</w:t>
+      </w:r>
+    </w:p>
+    <w:p/>
+    <w:p>
+      <w:pPr>
+        <w:pStyle w:val="Ttulo1"/>
+      </w:pPr>
+      <w:r>
+        <w:t xml:space="preserve">PHP </w:t>
+      </w:r>
+      <w:proofErr w:type="spellStart"/>
+      <w:r>
+        <w:t>info</w:t>
+      </w:r>
+      <w:proofErr w:type="spellEnd"/>
+    </w:p>
+    <w:p>
+      <w:pPr>
+        <w:rPr>
+          <w:rFonts w:cstheme="minorHAnsi"/>
+        </w:rPr>
+      </w:pPr>
+      <w:r>
+        <w:t xml:space="preserve">Para consultar los valores de una </w:t>
+      </w:r>
+      <w:proofErr w:type="spellStart"/>
+      <w:r>
+        <w:t>array</w:t>
+      </w:r>
+      <w:proofErr w:type="spellEnd"/>
+      <w:r>
+        <w:t xml:space="preserve"> podemos usar </w:t>
+      </w:r>
+      <w:proofErr w:type="spellStart"/>
+      <w:r>
+        <w:rPr>
+          <w:rFonts w:ascii="Verdana" w:hAnsi="Verdana"/>
+        </w:rPr>
+        <w:t>var_</w:t>
+      </w:r>
+      <w:proofErr w:type="gramStart"/>
+      <w:r>
+        <w:rPr>
+          <w:rFonts w:ascii="Verdana" w:hAnsi="Verdana"/>
+        </w:rPr>
+        <w:t>dump</w:t>
+      </w:r>
+      <w:proofErr w:type="spellEnd"/>
+      <w:r>
+        <w:rPr>
+          <w:rFonts w:ascii="Verdana" w:hAnsi="Verdana"/>
+        </w:rPr>
+        <w:t>(</w:t>
+      </w:r>
+      <w:proofErr w:type="gramEnd"/>
+      <w:r>
+        <w:rPr>
+          <w:rFonts w:ascii="Verdana" w:hAnsi="Verdana"/>
+        </w:rPr>
+        <w:t>)</w:t>
+      </w:r>
+      <w:r>
+        <w:rPr>
+          <w:rFonts w:cstheme="minorHAnsi"/>
+        </w:rPr>
+        <w:t xml:space="preserve"> o </w:t>
+      </w:r>
+      <w:proofErr w:type="spellStart"/>
+      <w:r>
+        <w:rPr>
+          <w:rFonts w:ascii="Verdana" w:hAnsi="Verdana" w:cstheme="minorHAnsi"/>
+        </w:rPr>
+        <w:t>print_r</w:t>
+      </w:r>
+      <w:proofErr w:type="spellEnd"/>
+      <w:r>
+        <w:rPr>
+          <w:rFonts w:ascii="Verdana" w:hAnsi="Verdana" w:cstheme="minorHAnsi"/>
+        </w:rPr>
+        <w:t>()</w:t>
+      </w:r>
+      <w:r>
+        <w:rPr>
+          <w:rFonts w:cstheme="minorHAnsi"/>
+        </w:rPr>
+        <w:t>.</w:t>
+      </w:r>
+    </w:p>
+    <w:p>
+      <w:r>
+        <w:t>Para acceder a los métodos y atributos se utiliza -&gt; en lugar del punto(.)</w:t>
+      </w:r>
+    </w:p>
+    <w:p>
+      <w:pPr>
+        <w:rPr>
+          <w:rFonts w:cstheme="minorHAnsi"/>
+        </w:rPr>
+      </w:pPr>
+      <w:proofErr w:type="spellStart"/>
+      <w:r>
+        <w:rPr>
+          <w:rFonts w:cstheme="minorHAnsi"/>
+        </w:rPr>
+        <w:t>header</w:t>
+      </w:r>
+      <w:proofErr w:type="spellEnd"/>
+      <w:r>
+        <w:rPr>
+          <w:rFonts w:cstheme="minorHAnsi"/>
+        </w:rPr>
+        <w:t>() : permite la recarga de los ficheros</w:t>
+      </w:r>
+      <w:bookmarkStart w:id="0" w:name="_GoBack"/>
+      <w:bookmarkEnd w:id="0"/>
     </w:p>
     <w:sectPr>
       <w:pgSz w:w="11906" w:h="16838" w:code="9"/>
@@ -2298,6 +2817,243 @@
     </w:sectPr>
   </w:body>
 </w:document>
+</file>
+
+<file path=word/numbering.xml><?xml version="1.0" encoding="utf-8"?>
+<w:numbering xmlns:wpc="http://schemas.microsoft.com/office/word/2010/wordprocessingCanvas" xmlns:cx="http://schemas.microsoft.com/office/drawing/2014/chartex" xmlns:cx1="http://schemas.microsoft.com/office/drawing/2015/9/8/chartex" xmlns:mc="http://schemas.openxmlformats.org/markup-compatibility/2006" xmlns:o="urn:schemas-microsoft-com:office:office" xmlns:r="http://schemas.openxmlformats.org/officeDocument/2006/relationships" xmlns:m="http://schemas.openxmlformats.org/officeDocument/2006/math" xmlns:v="urn:schemas-microsoft-com:vml" xmlns:wp14="http://schemas.microsoft.com/office/word/2010/wordprocessingDrawing" xmlns:wp="http://schemas.openxmlformats.org/drawingml/2006/wordprocessingDrawing" xmlns:w10="urn:schemas-microsoft-com:office:word" xmlns:w="http://schemas.openxmlformats.org/wordprocessingml/2006/main" xmlns:w14="http://schemas.microsoft.com/office/word/2010/wordml" xmlns:w15="http://schemas.microsoft.com/office/word/2012/wordml" xmlns:w16se="http://schemas.microsoft.com/office/word/2015/wordml/symex" xmlns:wpg="http://schemas.microsoft.com/office/word/2010/wordprocessingGroup" xmlns:wpi="http://schemas.microsoft.com/office/word/2010/wordprocessingInk" xmlns:wne="http://schemas.microsoft.com/office/word/2006/wordml" xmlns:wps="http://schemas.microsoft.com/office/word/2010/wordprocessingShape" mc:Ignorable="w14 w15 w16se wp14">
+  <w:abstractNum w:abstractNumId="0" w15:restartNumberingAfterBreak="0">
+    <w:nsid w:val="0B2C3A05"/>
+    <w:multiLevelType w:val="hybridMultilevel"/>
+    <w:tmpl w:val="04EE646A"/>
+    <w:lvl w:ilvl="0" w:tplc="0C0A0001">
+      <w:start w:val="1"/>
+      <w:numFmt w:val="bullet"/>
+      <w:lvlText w:val=""/>
+      <w:lvlJc w:val="left"/>
+      <w:pPr>
+        <w:ind w:left="1068" w:hanging="360"/>
+      </w:pPr>
+      <w:rPr>
+        <w:rFonts w:ascii="Symbol" w:hAnsi="Symbol" w:hint="default"/>
+      </w:rPr>
+    </w:lvl>
+    <w:lvl w:ilvl="1" w:tplc="0C0A0003" w:tentative="1">
+      <w:start w:val="1"/>
+      <w:numFmt w:val="bullet"/>
+      <w:lvlText w:val="o"/>
+      <w:lvlJc w:val="left"/>
+      <w:pPr>
+        <w:ind w:left="1788" w:hanging="360"/>
+      </w:pPr>
+      <w:rPr>
+        <w:rFonts w:ascii="Courier New" w:hAnsi="Courier New" w:cs="Courier New" w:hint="default"/>
+      </w:rPr>
+    </w:lvl>
+    <w:lvl w:ilvl="2" w:tplc="0C0A0005" w:tentative="1">
+      <w:start w:val="1"/>
+      <w:numFmt w:val="bullet"/>
+      <w:lvlText w:val=""/>
+      <w:lvlJc w:val="left"/>
+      <w:pPr>
+        <w:ind w:left="2508" w:hanging="360"/>
+      </w:pPr>
+      <w:rPr>
+        <w:rFonts w:ascii="Wingdings" w:hAnsi="Wingdings" w:hint="default"/>
+      </w:rPr>
+    </w:lvl>
+    <w:lvl w:ilvl="3" w:tplc="0C0A0001" w:tentative="1">
+      <w:start w:val="1"/>
+      <w:numFmt w:val="bullet"/>
+      <w:lvlText w:val=""/>
+      <w:lvlJc w:val="left"/>
+      <w:pPr>
+        <w:ind w:left="3228" w:hanging="360"/>
+      </w:pPr>
+      <w:rPr>
+        <w:rFonts w:ascii="Symbol" w:hAnsi="Symbol" w:hint="default"/>
+      </w:rPr>
+    </w:lvl>
+    <w:lvl w:ilvl="4" w:tplc="0C0A0003" w:tentative="1">
+      <w:start w:val="1"/>
+      <w:numFmt w:val="bullet"/>
+      <w:lvlText w:val="o"/>
+      <w:lvlJc w:val="left"/>
+      <w:pPr>
+        <w:ind w:left="3948" w:hanging="360"/>
+      </w:pPr>
+      <w:rPr>
+        <w:rFonts w:ascii="Courier New" w:hAnsi="Courier New" w:cs="Courier New" w:hint="default"/>
+      </w:rPr>
+    </w:lvl>
+    <w:lvl w:ilvl="5" w:tplc="0C0A0005" w:tentative="1">
+      <w:start w:val="1"/>
+      <w:numFmt w:val="bullet"/>
+      <w:lvlText w:val=""/>
+      <w:lvlJc w:val="left"/>
+      <w:pPr>
+        <w:ind w:left="4668" w:hanging="360"/>
+      </w:pPr>
+      <w:rPr>
+        <w:rFonts w:ascii="Wingdings" w:hAnsi="Wingdings" w:hint="default"/>
+      </w:rPr>
+    </w:lvl>
+    <w:lvl w:ilvl="6" w:tplc="0C0A0001" w:tentative="1">
+      <w:start w:val="1"/>
+      <w:numFmt w:val="bullet"/>
+      <w:lvlText w:val=""/>
+      <w:lvlJc w:val="left"/>
+      <w:pPr>
+        <w:ind w:left="5388" w:hanging="360"/>
+      </w:pPr>
+      <w:rPr>
+        <w:rFonts w:ascii="Symbol" w:hAnsi="Symbol" w:hint="default"/>
+      </w:rPr>
+    </w:lvl>
+    <w:lvl w:ilvl="7" w:tplc="0C0A0003" w:tentative="1">
+      <w:start w:val="1"/>
+      <w:numFmt w:val="bullet"/>
+      <w:lvlText w:val="o"/>
+      <w:lvlJc w:val="left"/>
+      <w:pPr>
+        <w:ind w:left="6108" w:hanging="360"/>
+      </w:pPr>
+      <w:rPr>
+        <w:rFonts w:ascii="Courier New" w:hAnsi="Courier New" w:cs="Courier New" w:hint="default"/>
+      </w:rPr>
+    </w:lvl>
+    <w:lvl w:ilvl="8" w:tplc="0C0A0005" w:tentative="1">
+      <w:start w:val="1"/>
+      <w:numFmt w:val="bullet"/>
+      <w:lvlText w:val=""/>
+      <w:lvlJc w:val="left"/>
+      <w:pPr>
+        <w:ind w:left="6828" w:hanging="360"/>
+      </w:pPr>
+      <w:rPr>
+        <w:rFonts w:ascii="Wingdings" w:hAnsi="Wingdings" w:hint="default"/>
+      </w:rPr>
+    </w:lvl>
+  </w:abstractNum>
+  <w:abstractNum w:abstractNumId="1" w15:restartNumberingAfterBreak="0">
+    <w:nsid w:val="1FB50E59"/>
+    <w:multiLevelType w:val="hybridMultilevel"/>
+    <w:tmpl w:val="51CC7978"/>
+    <w:lvl w:ilvl="0" w:tplc="0C0A0001">
+      <w:start w:val="1"/>
+      <w:numFmt w:val="bullet"/>
+      <w:lvlText w:val=""/>
+      <w:lvlJc w:val="left"/>
+      <w:pPr>
+        <w:ind w:left="720" w:hanging="360"/>
+      </w:pPr>
+      <w:rPr>
+        <w:rFonts w:ascii="Symbol" w:hAnsi="Symbol" w:hint="default"/>
+      </w:rPr>
+    </w:lvl>
+    <w:lvl w:ilvl="1" w:tplc="0C0A0003" w:tentative="1">
+      <w:start w:val="1"/>
+      <w:numFmt w:val="bullet"/>
+      <w:lvlText w:val="o"/>
+      <w:lvlJc w:val="left"/>
+      <w:pPr>
+        <w:ind w:left="1440" w:hanging="360"/>
+      </w:pPr>
+      <w:rPr>
+        <w:rFonts w:ascii="Courier New" w:hAnsi="Courier New" w:cs="Courier New" w:hint="default"/>
+      </w:rPr>
+    </w:lvl>
+    <w:lvl w:ilvl="2" w:tplc="0C0A0005" w:tentative="1">
+      <w:start w:val="1"/>
+      <w:numFmt w:val="bullet"/>
+      <w:lvlText w:val=""/>
+      <w:lvlJc w:val="left"/>
+      <w:pPr>
+        <w:ind w:left="2160" w:hanging="360"/>
+      </w:pPr>
+      <w:rPr>
+        <w:rFonts w:ascii="Wingdings" w:hAnsi="Wingdings" w:hint="default"/>
+      </w:rPr>
+    </w:lvl>
+    <w:lvl w:ilvl="3" w:tplc="0C0A0001" w:tentative="1">
+      <w:start w:val="1"/>
+      <w:numFmt w:val="bullet"/>
+      <w:lvlText w:val=""/>
+      <w:lvlJc w:val="left"/>
+      <w:pPr>
+        <w:ind w:left="2880" w:hanging="360"/>
+      </w:pPr>
+      <w:rPr>
+        <w:rFonts w:ascii="Symbol" w:hAnsi="Symbol" w:hint="default"/>
+      </w:rPr>
+    </w:lvl>
+    <w:lvl w:ilvl="4" w:tplc="0C0A0003" w:tentative="1">
+      <w:start w:val="1"/>
+      <w:numFmt w:val="bullet"/>
+      <w:lvlText w:val="o"/>
+      <w:lvlJc w:val="left"/>
+      <w:pPr>
+        <w:ind w:left="3600" w:hanging="360"/>
+      </w:pPr>
+      <w:rPr>
+        <w:rFonts w:ascii="Courier New" w:hAnsi="Courier New" w:cs="Courier New" w:hint="default"/>
+      </w:rPr>
+    </w:lvl>
+    <w:lvl w:ilvl="5" w:tplc="0C0A0005" w:tentative="1">
+      <w:start w:val="1"/>
+      <w:numFmt w:val="bullet"/>
+      <w:lvlText w:val=""/>
+      <w:lvlJc w:val="left"/>
+      <w:pPr>
+        <w:ind w:left="4320" w:hanging="360"/>
+      </w:pPr>
+      <w:rPr>
+        <w:rFonts w:ascii="Wingdings" w:hAnsi="Wingdings" w:hint="default"/>
+      </w:rPr>
+    </w:lvl>
+    <w:lvl w:ilvl="6" w:tplc="0C0A0001" w:tentative="1">
+      <w:start w:val="1"/>
+      <w:numFmt w:val="bullet"/>
+      <w:lvlText w:val=""/>
+      <w:lvlJc w:val="left"/>
+      <w:pPr>
+        <w:ind w:left="5040" w:hanging="360"/>
+      </w:pPr>
+      <w:rPr>
+        <w:rFonts w:ascii="Symbol" w:hAnsi="Symbol" w:hint="default"/>
+      </w:rPr>
+    </w:lvl>
+    <w:lvl w:ilvl="7" w:tplc="0C0A0003" w:tentative="1">
+      <w:start w:val="1"/>
+      <w:numFmt w:val="bullet"/>
+      <w:lvlText w:val="o"/>
+      <w:lvlJc w:val="left"/>
+      <w:pPr>
+        <w:ind w:left="5760" w:hanging="360"/>
+      </w:pPr>
+      <w:rPr>
+        <w:rFonts w:ascii="Courier New" w:hAnsi="Courier New" w:cs="Courier New" w:hint="default"/>
+      </w:rPr>
+    </w:lvl>
+    <w:lvl w:ilvl="8" w:tplc="0C0A0005" w:tentative="1">
+      <w:start w:val="1"/>
+      <w:numFmt w:val="bullet"/>
+      <w:lvlText w:val=""/>
+      <w:lvlJc w:val="left"/>
+      <w:pPr>
+        <w:ind w:left="6480" w:hanging="360"/>
+      </w:pPr>
+      <w:rPr>
+        <w:rFonts w:ascii="Wingdings" w:hAnsi="Wingdings" w:hint="default"/>
+      </w:rPr>
+    </w:lvl>
+  </w:abstractNum>
+  <w:num w:numId="1">
+    <w:abstractNumId w:val="0"/>
+  </w:num>
+  <w:num w:numId="2">
+    <w:abstractNumId w:val="1"/>
+  </w:num>
+</w:numbering>
 </file>
 
 <file path=word/styles.xml><?xml version="1.0" encoding="utf-8"?>
@@ -2694,6 +3450,28 @@
     <w:name w:val="Normal"/>
     <w:qFormat/>
   </w:style>
+  <w:style w:type="paragraph" w:styleId="Ttulo1">
+    <w:name w:val="heading 1"/>
+    <w:basedOn w:val="Normal"/>
+    <w:next w:val="Normal"/>
+    <w:link w:val="Ttulo1Car"/>
+    <w:uiPriority w:val="9"/>
+    <w:qFormat/>
+    <w:rsid w:val="003E69C6"/>
+    <w:pPr>
+      <w:keepNext/>
+      <w:keepLines/>
+      <w:spacing w:before="240" w:after="0"/>
+      <w:jc w:val="center"/>
+      <w:outlineLvl w:val="0"/>
+    </w:pPr>
+    <w:rPr>
+      <w:rFonts w:asciiTheme="majorHAnsi" w:eastAsiaTheme="majorEastAsia" w:hAnsiTheme="majorHAnsi" w:cstheme="majorBidi"/>
+      <w:color w:val="2E74B5" w:themeColor="accent1" w:themeShade="BF"/>
+      <w:sz w:val="32"/>
+      <w:szCs w:val="32"/>
+    </w:rPr>
+  </w:style>
   <w:style w:type="character" w:default="1" w:styleId="Fuentedeprrafopredeter">
     <w:name w:val="Default Paragraph Font"/>
     <w:uiPriority w:val="1"/>
@@ -2982,6 +3760,30 @@
       </w:tcPr>
     </w:tblStylePr>
   </w:style>
+  <w:style w:type="character" w:customStyle="1" w:styleId="Ttulo1Car">
+    <w:name w:val="Título 1 Car"/>
+    <w:basedOn w:val="Fuentedeprrafopredeter"/>
+    <w:link w:val="Ttulo1"/>
+    <w:uiPriority w:val="9"/>
+    <w:rsid w:val="003E69C6"/>
+    <w:rPr>
+      <w:rFonts w:asciiTheme="majorHAnsi" w:eastAsiaTheme="majorEastAsia" w:hAnsiTheme="majorHAnsi" w:cstheme="majorBidi"/>
+      <w:color w:val="2E74B5" w:themeColor="accent1" w:themeShade="BF"/>
+      <w:sz w:val="32"/>
+      <w:szCs w:val="32"/>
+    </w:rPr>
+  </w:style>
+  <w:style w:type="paragraph" w:styleId="Prrafodelista">
+    <w:name w:val="List Paragraph"/>
+    <w:basedOn w:val="Normal"/>
+    <w:uiPriority w:val="34"/>
+    <w:qFormat/>
+    <w:rsid w:val="00BB3374"/>
+    <w:pPr>
+      <w:ind w:left="720"/>
+      <w:contextualSpacing/>
+    </w:pPr>
+  </w:style>
 </w:styles>
 </file>
 
@@ -3251,7 +4053,7 @@
 </file>
 
 <file path=customXml/itemProps1.xml><?xml version="1.0" encoding="utf-8"?>
-<ds:datastoreItem xmlns:ds="http://schemas.openxmlformats.org/officeDocument/2006/customXml" ds:itemID="{73A50938-18CE-4C68-BE60-B01852142749}">
+<ds:datastoreItem xmlns:ds="http://schemas.openxmlformats.org/officeDocument/2006/customXml" ds:itemID="{61504B6B-D32F-42E6-B998-61605E4DDF96}">
   <ds:schemaRefs>
     <ds:schemaRef ds:uri="http://schemas.openxmlformats.org/officeDocument/2006/bibliography"/>
   </ds:schemaRefs>

</xml_diff>